<commit_message>
add an extra grpth and add grapths in the discussion results
</commit_message>
<xml_diff>
--- a/CST8912-DiscussionResults.docx
+++ b/CST8912-DiscussionResults.docx
@@ -1,6 +1,6 @@
 
 <file path=word/document.xml><?xml version="1.0" encoding="utf-8"?>
-<w:document xmlns:wpc="http://schemas.microsoft.com/office/word/2010/wordprocessingCanvas" xmlns:cx="http://schemas.microsoft.com/office/drawing/2014/chartex" xmlns:cx1="http://schemas.microsoft.com/office/drawing/2015/9/8/chartex" xmlns:cx2="http://schemas.microsoft.com/office/drawing/2015/10/21/chartex" xmlns:cx3="http://schemas.microsoft.com/office/drawing/2016/5/9/chartex" xmlns:cx4="http://schemas.microsoft.com/office/drawing/2016/5/10/chartex" xmlns:cx5="http://schemas.microsoft.com/office/drawing/2016/5/11/chartex" xmlns:cx6="http://schemas.microsoft.com/office/drawing/2016/5/12/chartex" xmlns:cx7="http://schemas.microsoft.com/office/drawing/2016/5/13/chartex" xmlns:cx8="http://schemas.microsoft.com/office/drawing/2016/5/14/chartex" xmlns:mc="http://schemas.openxmlformats.org/markup-compatibility/2006" xmlns:aink="http://schemas.microsoft.com/office/drawing/2016/ink" xmlns:am3d="http://schemas.microsoft.com/office/drawing/2017/model3d" xmlns:o="urn:schemas-microsoft-com:office:office" xmlns:oel="http://schemas.microsoft.com/office/2019/extlst" xmlns:r="http://schemas.openxmlformats.org/officeDocument/2006/relationships" xmlns:m="http://schemas.openxmlformats.org/officeDocument/2006/math" xmlns:v="urn:schemas-microsoft-com:vml" xmlns:wp14="http://schemas.microsoft.com/office/word/2010/wordprocessingDrawing" xmlns:wp="http://schemas.openxmlformats.org/drawingml/2006/wordprocessingDrawing" xmlns:w10="urn:schemas-microsoft-com:office:word" xmlns:w="http://schemas.openxmlformats.org/wordprocessingml/2006/main" xmlns:w14="http://schemas.microsoft.com/office/word/2010/wordml" xmlns:w15="http://schemas.microsoft.com/office/word/2012/wordml" xmlns:w16cex="http://schemas.microsoft.com/office/word/2018/wordml/cex" xmlns:w16cid="http://schemas.microsoft.com/office/word/2016/wordml/cid" xmlns:w16="http://schemas.microsoft.com/office/word/2018/wordml" xmlns:w16sdtdh="http://schemas.microsoft.com/office/word/2020/wordml/sdtdatahash" xmlns:w16se="http://schemas.microsoft.com/office/word/2015/wordml/symex" xmlns:wpg="http://schemas.microsoft.com/office/word/2010/wordprocessingGroup" xmlns:wpi="http://schemas.microsoft.com/office/word/2010/wordprocessingInk" xmlns:wne="http://schemas.microsoft.com/office/word/2006/wordml" xmlns:wps="http://schemas.microsoft.com/office/word/2010/wordprocessingShape" mc:Ignorable="w14 w15 w16se w16cid w16 w16cex w16sdtdh wp14">
+<w:document xmlns:wpc="http://schemas.microsoft.com/office/word/2010/wordprocessingCanvas" xmlns:cx="http://schemas.microsoft.com/office/drawing/2014/chartex" xmlns:cx1="http://schemas.microsoft.com/office/drawing/2015/9/8/chartex" xmlns:cx2="http://schemas.microsoft.com/office/drawing/2015/10/21/chartex" xmlns:cx3="http://schemas.microsoft.com/office/drawing/2016/5/9/chartex" xmlns:cx4="http://schemas.microsoft.com/office/drawing/2016/5/10/chartex" xmlns:cx5="http://schemas.microsoft.com/office/drawing/2016/5/11/chartex" xmlns:cx6="http://schemas.microsoft.com/office/drawing/2016/5/12/chartex" xmlns:cx7="http://schemas.microsoft.com/office/drawing/2016/5/13/chartex" xmlns:cx8="http://schemas.microsoft.com/office/drawing/2016/5/14/chartex" xmlns:mc="http://schemas.openxmlformats.org/markup-compatibility/2006" xmlns:aink="http://schemas.microsoft.com/office/drawing/2016/ink" xmlns:am3d="http://schemas.microsoft.com/office/drawing/2017/model3d" xmlns:o="urn:schemas-microsoft-com:office:office" xmlns:oel="http://schemas.microsoft.com/office/2019/extlst" xmlns:r="http://schemas.openxmlformats.org/officeDocument/2006/relationships" xmlns:m="http://schemas.openxmlformats.org/officeDocument/2006/math" xmlns:v="urn:schemas-microsoft-com:vml" xmlns:wp14="http://schemas.microsoft.com/office/word/2010/wordprocessingDrawing" xmlns:wp="http://schemas.openxmlformats.org/drawingml/2006/wordprocessingDrawing" xmlns:w10="urn:schemas-microsoft-com:office:word" xmlns:w="http://schemas.openxmlformats.org/wordprocessingml/2006/main" xmlns:w14="http://schemas.microsoft.com/office/word/2010/wordml" xmlns:w15="http://schemas.microsoft.com/office/word/2012/wordml" xmlns:w16cex="http://schemas.microsoft.com/office/word/2018/wordml/cex" xmlns:w16cid="http://schemas.microsoft.com/office/word/2016/wordml/cid" xmlns:w16="http://schemas.microsoft.com/office/word/2018/wordml" xmlns:w16du="http://schemas.microsoft.com/office/word/2023/wordml/word16du" xmlns:w16sdtdh="http://schemas.microsoft.com/office/word/2020/wordml/sdtdatahash" xmlns:w16se="http://schemas.microsoft.com/office/word/2015/wordml/symex" xmlns:wpg="http://schemas.microsoft.com/office/word/2010/wordprocessingGroup" xmlns:wpi="http://schemas.microsoft.com/office/word/2010/wordprocessingInk" xmlns:wne="http://schemas.microsoft.com/office/word/2006/wordml" xmlns:wps="http://schemas.microsoft.com/office/word/2010/wordprocessingShape" mc:Ignorable="w14 w15 w16se w16cid w16 w16cex w16sdtdh w16du wp14">
   <w:body>
     <w:p>
       <w:pPr>
@@ -78,13 +78,270 @@
       </w:r>
     </w:p>
     <w:p/>
+    <w:p>
+      <w:r>
+        <w:rPr>
+          <w:noProof/>
+        </w:rPr>
+        <w:drawing>
+          <wp:inline distT="0" distB="0" distL="0" distR="0" wp14:anchorId="68686006" wp14:editId="0738ABB6">
+            <wp:extent cx="5934075" cy="3324225"/>
+            <wp:effectExtent l="0" t="0" r="9525" b="9525"/>
+            <wp:docPr id="335447423" name="Picture 1"/>
+            <wp:cNvGraphicFramePr>
+              <a:graphicFrameLocks xmlns:a="http://schemas.openxmlformats.org/drawingml/2006/main" noChangeAspect="1"/>
+            </wp:cNvGraphicFramePr>
+            <a:graphic xmlns:a="http://schemas.openxmlformats.org/drawingml/2006/main">
+              <a:graphicData uri="http://schemas.openxmlformats.org/drawingml/2006/picture">
+                <pic:pic xmlns:pic="http://schemas.openxmlformats.org/drawingml/2006/picture">
+                  <pic:nvPicPr>
+                    <pic:cNvPr id="0" name="Picture 1"/>
+                    <pic:cNvPicPr>
+                      <a:picLocks noChangeAspect="1" noChangeArrowheads="1"/>
+                    </pic:cNvPicPr>
+                  </pic:nvPicPr>
+                  <pic:blipFill>
+                    <a:blip r:embed="rId7">
+                      <a:extLst>
+                        <a:ext uri="{28A0092B-C50C-407E-A947-70E740481C1C}">
+                          <a14:useLocalDpi xmlns:a14="http://schemas.microsoft.com/office/drawing/2010/main" val="0"/>
+                        </a:ext>
+                      </a:extLst>
+                    </a:blip>
+                    <a:srcRect/>
+                    <a:stretch>
+                      <a:fillRect/>
+                    </a:stretch>
+                  </pic:blipFill>
+                  <pic:spPr bwMode="auto">
+                    <a:xfrm>
+                      <a:off x="0" y="0"/>
+                      <a:ext cx="5934075" cy="3324225"/>
+                    </a:xfrm>
+                    <a:prstGeom prst="rect">
+                      <a:avLst/>
+                    </a:prstGeom>
+                    <a:noFill/>
+                    <a:ln>
+                      <a:noFill/>
+                    </a:ln>
+                  </pic:spPr>
+                </pic:pic>
+              </a:graphicData>
+            </a:graphic>
+          </wp:inline>
+        </w:drawing>
+      </w:r>
+    </w:p>
+    <w:p/>
+    <w:p>
+      <w:r>
+        <w:lastRenderedPageBreak/>
+        <w:t>From the graph above, we analyze the data of how much hours are played for each genre. We see that Simulation is the most played and Sports and Racing is the least played.</w:t>
+      </w:r>
+    </w:p>
+    <w:p/>
+    <w:p>
+      <w:r>
+        <w:rPr>
+          <w:noProof/>
+        </w:rPr>
+        <w:drawing>
+          <wp:inline distT="0" distB="0" distL="0" distR="0" wp14:anchorId="07DBF98A" wp14:editId="1D00D629">
+            <wp:extent cx="5937885" cy="3348990"/>
+            <wp:effectExtent l="0" t="0" r="5715" b="3810"/>
+            <wp:docPr id="1866689067" name="Picture 2"/>
+            <wp:cNvGraphicFramePr>
+              <a:graphicFrameLocks xmlns:a="http://schemas.openxmlformats.org/drawingml/2006/main" noChangeAspect="1"/>
+            </wp:cNvGraphicFramePr>
+            <a:graphic xmlns:a="http://schemas.openxmlformats.org/drawingml/2006/main">
+              <a:graphicData uri="http://schemas.openxmlformats.org/drawingml/2006/picture">
+                <pic:pic xmlns:pic="http://schemas.openxmlformats.org/drawingml/2006/picture">
+                  <pic:nvPicPr>
+                    <pic:cNvPr id="0" name="Picture 2"/>
+                    <pic:cNvPicPr>
+                      <a:picLocks noChangeAspect="1" noChangeArrowheads="1"/>
+                    </pic:cNvPicPr>
+                  </pic:nvPicPr>
+                  <pic:blipFill>
+                    <a:blip r:embed="rId8">
+                      <a:extLst>
+                        <a:ext uri="{28A0092B-C50C-407E-A947-70E740481C1C}">
+                          <a14:useLocalDpi xmlns:a14="http://schemas.microsoft.com/office/drawing/2010/main" val="0"/>
+                        </a:ext>
+                      </a:extLst>
+                    </a:blip>
+                    <a:srcRect/>
+                    <a:stretch>
+                      <a:fillRect/>
+                    </a:stretch>
+                  </pic:blipFill>
+                  <pic:spPr bwMode="auto">
+                    <a:xfrm>
+                      <a:off x="0" y="0"/>
+                      <a:ext cx="5937885" cy="3348990"/>
+                    </a:xfrm>
+                    <a:prstGeom prst="rect">
+                      <a:avLst/>
+                    </a:prstGeom>
+                    <a:noFill/>
+                    <a:ln>
+                      <a:noFill/>
+                    </a:ln>
+                  </pic:spPr>
+                </pic:pic>
+              </a:graphicData>
+            </a:graphic>
+          </wp:inline>
+        </w:drawing>
+      </w:r>
+    </w:p>
+    <w:p/>
+    <w:p>
+      <w:r>
+        <w:t>We analyzed the relation between the number of games and the type of rank. We see that each type of rank is almost evenly disturbed with the highest which is revenue and the lowest review.</w:t>
+      </w:r>
+    </w:p>
+    <w:p/>
+    <w:p>
+      <w:r>
+        <w:rPr>
+          <w:noProof/>
+        </w:rPr>
+        <w:lastRenderedPageBreak/>
+        <w:drawing>
+          <wp:inline distT="0" distB="0" distL="0" distR="0" wp14:anchorId="4424B11F" wp14:editId="4EABBE03">
+            <wp:extent cx="5943600" cy="2838450"/>
+            <wp:effectExtent l="0" t="0" r="0" b="0"/>
+            <wp:docPr id="1770290335" name="Picture 3"/>
+            <wp:cNvGraphicFramePr>
+              <a:graphicFrameLocks xmlns:a="http://schemas.openxmlformats.org/drawingml/2006/main" noChangeAspect="1"/>
+            </wp:cNvGraphicFramePr>
+            <a:graphic xmlns:a="http://schemas.openxmlformats.org/drawingml/2006/main">
+              <a:graphicData uri="http://schemas.openxmlformats.org/drawingml/2006/picture">
+                <pic:pic xmlns:pic="http://schemas.openxmlformats.org/drawingml/2006/picture">
+                  <pic:nvPicPr>
+                    <pic:cNvPr id="0" name="Picture 3"/>
+                    <pic:cNvPicPr>
+                      <a:picLocks noChangeAspect="1" noChangeArrowheads="1"/>
+                    </pic:cNvPicPr>
+                  </pic:nvPicPr>
+                  <pic:blipFill>
+                    <a:blip r:embed="rId9">
+                      <a:extLst>
+                        <a:ext uri="{28A0092B-C50C-407E-A947-70E740481C1C}">
+                          <a14:useLocalDpi xmlns:a14="http://schemas.microsoft.com/office/drawing/2010/main" val="0"/>
+                        </a:ext>
+                      </a:extLst>
+                    </a:blip>
+                    <a:srcRect/>
+                    <a:stretch>
+                      <a:fillRect/>
+                    </a:stretch>
+                  </pic:blipFill>
+                  <pic:spPr bwMode="auto">
+                    <a:xfrm>
+                      <a:off x="0" y="0"/>
+                      <a:ext cx="5943600" cy="2838450"/>
+                    </a:xfrm>
+                    <a:prstGeom prst="rect">
+                      <a:avLst/>
+                    </a:prstGeom>
+                    <a:noFill/>
+                    <a:ln>
+                      <a:noFill/>
+                    </a:ln>
+                  </pic:spPr>
+                </pic:pic>
+              </a:graphicData>
+            </a:graphic>
+          </wp:inline>
+        </w:drawing>
+      </w:r>
+      <w:r>
+        <w:t xml:space="preserve"> </w:t>
+      </w:r>
+    </w:p>
+    <w:p>
+      <w:r>
+        <w:t>This graph shows the total amount of hours that each game is played that is less than 3,000 hours. ARK: Survival Ex</w:t>
+      </w:r>
+      <w:r>
+        <w:t>tinction</w:t>
+      </w:r>
+      <w:r>
+        <w:t xml:space="preserve"> is the most played and the least played is Shawarma Legend.</w:t>
+      </w:r>
+    </w:p>
+    <w:p/>
+    <w:p>
+      <w:r>
+        <w:rPr>
+          <w:noProof/>
+        </w:rPr>
+        <w:drawing>
+          <wp:inline distT="0" distB="0" distL="0" distR="0" wp14:anchorId="2DA56B6F" wp14:editId="3E173BD8">
+            <wp:extent cx="5943600" cy="3366770"/>
+            <wp:effectExtent l="0" t="0" r="0" b="5080"/>
+            <wp:docPr id="1379174435" name="Picture 7"/>
+            <wp:cNvGraphicFramePr>
+              <a:graphicFrameLocks xmlns:a="http://schemas.openxmlformats.org/drawingml/2006/main" noChangeAspect="1"/>
+            </wp:cNvGraphicFramePr>
+            <a:graphic xmlns:a="http://schemas.openxmlformats.org/drawingml/2006/main">
+              <a:graphicData uri="http://schemas.openxmlformats.org/drawingml/2006/picture">
+                <pic:pic xmlns:pic="http://schemas.openxmlformats.org/drawingml/2006/picture">
+                  <pic:nvPicPr>
+                    <pic:cNvPr id="0" name="Picture 7"/>
+                    <pic:cNvPicPr>
+                      <a:picLocks noChangeAspect="1" noChangeArrowheads="1"/>
+                    </pic:cNvPicPr>
+                  </pic:nvPicPr>
+                  <pic:blipFill>
+                    <a:blip r:embed="rId10">
+                      <a:extLst>
+                        <a:ext uri="{28A0092B-C50C-407E-A947-70E740481C1C}">
+                          <a14:useLocalDpi xmlns:a14="http://schemas.microsoft.com/office/drawing/2010/main" val="0"/>
+                        </a:ext>
+                      </a:extLst>
+                    </a:blip>
+                    <a:srcRect/>
+                    <a:stretch>
+                      <a:fillRect/>
+                    </a:stretch>
+                  </pic:blipFill>
+                  <pic:spPr bwMode="auto">
+                    <a:xfrm>
+                      <a:off x="0" y="0"/>
+                      <a:ext cx="5943600" cy="3366770"/>
+                    </a:xfrm>
+                    <a:prstGeom prst="rect">
+                      <a:avLst/>
+                    </a:prstGeom>
+                    <a:noFill/>
+                    <a:ln>
+                      <a:noFill/>
+                    </a:ln>
+                  </pic:spPr>
+                </pic:pic>
+              </a:graphicData>
+            </a:graphic>
+          </wp:inline>
+        </w:drawing>
+      </w:r>
+    </w:p>
+    <w:p>
+      <w:r>
+        <w:t>The line chart above show how many games are played by the username. We see that 000: Rogue Trader is the user has the greatest number of games played.</w:t>
+      </w:r>
+    </w:p>
+    <w:p/>
     <w:sectPr>
-      <w:headerReference w:type="even" r:id="rId7"/>
-      <w:headerReference w:type="default" r:id="rId8"/>
-      <w:footerReference w:type="even" r:id="rId9"/>
-      <w:footerReference w:type="default" r:id="rId10"/>
-      <w:headerReference w:type="first" r:id="rId11"/>
-      <w:footerReference w:type="first" r:id="rId12"/>
+      <w:headerReference w:type="even" r:id="rId11"/>
+      <w:headerReference w:type="default" r:id="rId12"/>
+      <w:footerReference w:type="even" r:id="rId13"/>
+      <w:footerReference w:type="default" r:id="rId14"/>
+      <w:headerReference w:type="first" r:id="rId15"/>
+      <w:footerReference w:type="first" r:id="rId16"/>
       <w:pgSz w:w="12240" w:h="15840"/>
       <w:pgMar w:top="1440" w:right="1440" w:bottom="1440" w:left="1440" w:header="708" w:footer="708" w:gutter="0"/>
       <w:cols w:space="708"/>
@@ -95,7 +352,7 @@
 </file>
 
 <file path=word/endnotes.xml><?xml version="1.0" encoding="utf-8"?>
-<w:endnotes xmlns:wpc="http://schemas.microsoft.com/office/word/2010/wordprocessingCanvas" xmlns:cx="http://schemas.microsoft.com/office/drawing/2014/chartex" xmlns:cx1="http://schemas.microsoft.com/office/drawing/2015/9/8/chartex" xmlns:cx2="http://schemas.microsoft.com/office/drawing/2015/10/21/chartex" xmlns:cx3="http://schemas.microsoft.com/office/drawing/2016/5/9/chartex" xmlns:cx4="http://schemas.microsoft.com/office/drawing/2016/5/10/chartex" xmlns:cx5="http://schemas.microsoft.com/office/drawing/2016/5/11/chartex" xmlns:cx6="http://schemas.microsoft.com/office/drawing/2016/5/12/chartex" xmlns:cx7="http://schemas.microsoft.com/office/drawing/2016/5/13/chartex" xmlns:cx8="http://schemas.microsoft.com/office/drawing/2016/5/14/chartex" xmlns:mc="http://schemas.openxmlformats.org/markup-compatibility/2006" xmlns:aink="http://schemas.microsoft.com/office/drawing/2016/ink" xmlns:am3d="http://schemas.microsoft.com/office/drawing/2017/model3d" xmlns:o="urn:schemas-microsoft-com:office:office" xmlns:oel="http://schemas.microsoft.com/office/2019/extlst" xmlns:r="http://schemas.openxmlformats.org/officeDocument/2006/relationships" xmlns:m="http://schemas.openxmlformats.org/officeDocument/2006/math" xmlns:v="urn:schemas-microsoft-com:vml" xmlns:wp14="http://schemas.microsoft.com/office/word/2010/wordprocessingDrawing" xmlns:wp="http://schemas.openxmlformats.org/drawingml/2006/wordprocessingDrawing" xmlns:w10="urn:schemas-microsoft-com:office:word" xmlns:w="http://schemas.openxmlformats.org/wordprocessingml/2006/main" xmlns:w14="http://schemas.microsoft.com/office/word/2010/wordml" xmlns:w15="http://schemas.microsoft.com/office/word/2012/wordml" xmlns:w16cex="http://schemas.microsoft.com/office/word/2018/wordml/cex" xmlns:w16cid="http://schemas.microsoft.com/office/word/2016/wordml/cid" xmlns:w16="http://schemas.microsoft.com/office/word/2018/wordml" xmlns:w16sdtdh="http://schemas.microsoft.com/office/word/2020/wordml/sdtdatahash" xmlns:w16se="http://schemas.microsoft.com/office/word/2015/wordml/symex" xmlns:wpg="http://schemas.microsoft.com/office/word/2010/wordprocessingGroup" xmlns:wpi="http://schemas.microsoft.com/office/word/2010/wordprocessingInk" xmlns:wne="http://schemas.microsoft.com/office/word/2006/wordml" xmlns:wps="http://schemas.microsoft.com/office/word/2010/wordprocessingShape" mc:Ignorable="w14 w15 w16se w16cid w16 w16cex w16sdtdh wp14">
+<w:endnotes xmlns:wpc="http://schemas.microsoft.com/office/word/2010/wordprocessingCanvas" xmlns:cx="http://schemas.microsoft.com/office/drawing/2014/chartex" xmlns:cx1="http://schemas.microsoft.com/office/drawing/2015/9/8/chartex" xmlns:cx2="http://schemas.microsoft.com/office/drawing/2015/10/21/chartex" xmlns:cx3="http://schemas.microsoft.com/office/drawing/2016/5/9/chartex" xmlns:cx4="http://schemas.microsoft.com/office/drawing/2016/5/10/chartex" xmlns:cx5="http://schemas.microsoft.com/office/drawing/2016/5/11/chartex" xmlns:cx6="http://schemas.microsoft.com/office/drawing/2016/5/12/chartex" xmlns:cx7="http://schemas.microsoft.com/office/drawing/2016/5/13/chartex" xmlns:cx8="http://schemas.microsoft.com/office/drawing/2016/5/14/chartex" xmlns:mc="http://schemas.openxmlformats.org/markup-compatibility/2006" xmlns:aink="http://schemas.microsoft.com/office/drawing/2016/ink" xmlns:am3d="http://schemas.microsoft.com/office/drawing/2017/model3d" xmlns:o="urn:schemas-microsoft-com:office:office" xmlns:oel="http://schemas.microsoft.com/office/2019/extlst" xmlns:r="http://schemas.openxmlformats.org/officeDocument/2006/relationships" xmlns:m="http://schemas.openxmlformats.org/officeDocument/2006/math" xmlns:v="urn:schemas-microsoft-com:vml" xmlns:wp14="http://schemas.microsoft.com/office/word/2010/wordprocessingDrawing" xmlns:wp="http://schemas.openxmlformats.org/drawingml/2006/wordprocessingDrawing" xmlns:w10="urn:schemas-microsoft-com:office:word" xmlns:w="http://schemas.openxmlformats.org/wordprocessingml/2006/main" xmlns:w14="http://schemas.microsoft.com/office/word/2010/wordml" xmlns:w15="http://schemas.microsoft.com/office/word/2012/wordml" xmlns:w16cex="http://schemas.microsoft.com/office/word/2018/wordml/cex" xmlns:w16cid="http://schemas.microsoft.com/office/word/2016/wordml/cid" xmlns:w16="http://schemas.microsoft.com/office/word/2018/wordml" xmlns:w16du="http://schemas.microsoft.com/office/word/2023/wordml/word16du" xmlns:w16sdtdh="http://schemas.microsoft.com/office/word/2020/wordml/sdtdatahash" xmlns:w16se="http://schemas.microsoft.com/office/word/2015/wordml/symex" xmlns:wpg="http://schemas.microsoft.com/office/word/2010/wordprocessingGroup" xmlns:wpi="http://schemas.microsoft.com/office/word/2010/wordprocessingInk" xmlns:wne="http://schemas.microsoft.com/office/word/2006/wordml" xmlns:wps="http://schemas.microsoft.com/office/word/2010/wordprocessingShape" mc:Ignorable="w14 w15 w16se w16cid w16 w16cex w16sdtdh w16du wp14">
   <w:endnote w:type="separator" w:id="-1">
     <w:p>
       <w:r>
@@ -114,7 +371,7 @@
 </file>
 
 <file path=word/footer1.xml><?xml version="1.0" encoding="utf-8"?>
-<w:ftr xmlns:wpc="http://schemas.microsoft.com/office/word/2010/wordprocessingCanvas" xmlns:cx="http://schemas.microsoft.com/office/drawing/2014/chartex" xmlns:cx1="http://schemas.microsoft.com/office/drawing/2015/9/8/chartex" xmlns:cx2="http://schemas.microsoft.com/office/drawing/2015/10/21/chartex" xmlns:cx3="http://schemas.microsoft.com/office/drawing/2016/5/9/chartex" xmlns:cx4="http://schemas.microsoft.com/office/drawing/2016/5/10/chartex" xmlns:cx5="http://schemas.microsoft.com/office/drawing/2016/5/11/chartex" xmlns:cx6="http://schemas.microsoft.com/office/drawing/2016/5/12/chartex" xmlns:cx7="http://schemas.microsoft.com/office/drawing/2016/5/13/chartex" xmlns:cx8="http://schemas.microsoft.com/office/drawing/2016/5/14/chartex" xmlns:mc="http://schemas.openxmlformats.org/markup-compatibility/2006" xmlns:aink="http://schemas.microsoft.com/office/drawing/2016/ink" xmlns:am3d="http://schemas.microsoft.com/office/drawing/2017/model3d" xmlns:o="urn:schemas-microsoft-com:office:office" xmlns:oel="http://schemas.microsoft.com/office/2019/extlst" xmlns:r="http://schemas.openxmlformats.org/officeDocument/2006/relationships" xmlns:m="http://schemas.openxmlformats.org/officeDocument/2006/math" xmlns:v="urn:schemas-microsoft-com:vml" xmlns:wp14="http://schemas.microsoft.com/office/word/2010/wordprocessingDrawing" xmlns:wp="http://schemas.openxmlformats.org/drawingml/2006/wordprocessingDrawing" xmlns:w10="urn:schemas-microsoft-com:office:word" xmlns:w="http://schemas.openxmlformats.org/wordprocessingml/2006/main" xmlns:w14="http://schemas.microsoft.com/office/word/2010/wordml" xmlns:w15="http://schemas.microsoft.com/office/word/2012/wordml" xmlns:w16cex="http://schemas.microsoft.com/office/word/2018/wordml/cex" xmlns:w16cid="http://schemas.microsoft.com/office/word/2016/wordml/cid" xmlns:w16="http://schemas.microsoft.com/office/word/2018/wordml" xmlns:w16sdtdh="http://schemas.microsoft.com/office/word/2020/wordml/sdtdatahash" xmlns:w16se="http://schemas.microsoft.com/office/word/2015/wordml/symex" xmlns:wpg="http://schemas.microsoft.com/office/word/2010/wordprocessingGroup" xmlns:wpi="http://schemas.microsoft.com/office/word/2010/wordprocessingInk" xmlns:wne="http://schemas.microsoft.com/office/word/2006/wordml" xmlns:wps="http://schemas.microsoft.com/office/word/2010/wordprocessingShape" mc:Ignorable="w14 w15 w16se w16cid w16 w16cex w16sdtdh wp14">
+<w:ftr xmlns:wpc="http://schemas.microsoft.com/office/word/2010/wordprocessingCanvas" xmlns:cx="http://schemas.microsoft.com/office/drawing/2014/chartex" xmlns:cx1="http://schemas.microsoft.com/office/drawing/2015/9/8/chartex" xmlns:cx2="http://schemas.microsoft.com/office/drawing/2015/10/21/chartex" xmlns:cx3="http://schemas.microsoft.com/office/drawing/2016/5/9/chartex" xmlns:cx4="http://schemas.microsoft.com/office/drawing/2016/5/10/chartex" xmlns:cx5="http://schemas.microsoft.com/office/drawing/2016/5/11/chartex" xmlns:cx6="http://schemas.microsoft.com/office/drawing/2016/5/12/chartex" xmlns:cx7="http://schemas.microsoft.com/office/drawing/2016/5/13/chartex" xmlns:cx8="http://schemas.microsoft.com/office/drawing/2016/5/14/chartex" xmlns:mc="http://schemas.openxmlformats.org/markup-compatibility/2006" xmlns:aink="http://schemas.microsoft.com/office/drawing/2016/ink" xmlns:am3d="http://schemas.microsoft.com/office/drawing/2017/model3d" xmlns:o="urn:schemas-microsoft-com:office:office" xmlns:oel="http://schemas.microsoft.com/office/2019/extlst" xmlns:r="http://schemas.openxmlformats.org/officeDocument/2006/relationships" xmlns:m="http://schemas.openxmlformats.org/officeDocument/2006/math" xmlns:v="urn:schemas-microsoft-com:vml" xmlns:wp14="http://schemas.microsoft.com/office/word/2010/wordprocessingDrawing" xmlns:wp="http://schemas.openxmlformats.org/drawingml/2006/wordprocessingDrawing" xmlns:w10="urn:schemas-microsoft-com:office:word" xmlns:w="http://schemas.openxmlformats.org/wordprocessingml/2006/main" xmlns:w14="http://schemas.microsoft.com/office/word/2010/wordml" xmlns:w15="http://schemas.microsoft.com/office/word/2012/wordml" xmlns:w16cex="http://schemas.microsoft.com/office/word/2018/wordml/cex" xmlns:w16cid="http://schemas.microsoft.com/office/word/2016/wordml/cid" xmlns:w16="http://schemas.microsoft.com/office/word/2018/wordml" xmlns:w16du="http://schemas.microsoft.com/office/word/2023/wordml/word16du" xmlns:w16sdtdh="http://schemas.microsoft.com/office/word/2020/wordml/sdtdatahash" xmlns:w16se="http://schemas.microsoft.com/office/word/2015/wordml/symex" xmlns:wpg="http://schemas.microsoft.com/office/word/2010/wordprocessingGroup" xmlns:wpi="http://schemas.microsoft.com/office/word/2010/wordprocessingInk" xmlns:wne="http://schemas.microsoft.com/office/word/2006/wordml" xmlns:wps="http://schemas.microsoft.com/office/word/2010/wordprocessingShape" mc:Ignorable="w14 w15 w16se w16cid w16 w16cex w16sdtdh w16du wp14">
   <w:p>
     <w:pPr>
       <w:pStyle w:val="Footer"/>
@@ -124,7 +381,7 @@
 </file>
 
 <file path=word/footer2.xml><?xml version="1.0" encoding="utf-8"?>
-<w:ftr xmlns:wpc="http://schemas.microsoft.com/office/word/2010/wordprocessingCanvas" xmlns:cx="http://schemas.microsoft.com/office/drawing/2014/chartex" xmlns:cx1="http://schemas.microsoft.com/office/drawing/2015/9/8/chartex" xmlns:cx2="http://schemas.microsoft.com/office/drawing/2015/10/21/chartex" xmlns:cx3="http://schemas.microsoft.com/office/drawing/2016/5/9/chartex" xmlns:cx4="http://schemas.microsoft.com/office/drawing/2016/5/10/chartex" xmlns:cx5="http://schemas.microsoft.com/office/drawing/2016/5/11/chartex" xmlns:cx6="http://schemas.microsoft.com/office/drawing/2016/5/12/chartex" xmlns:cx7="http://schemas.microsoft.com/office/drawing/2016/5/13/chartex" xmlns:cx8="http://schemas.microsoft.com/office/drawing/2016/5/14/chartex" xmlns:mc="http://schemas.openxmlformats.org/markup-compatibility/2006" xmlns:aink="http://schemas.microsoft.com/office/drawing/2016/ink" xmlns:am3d="http://schemas.microsoft.com/office/drawing/2017/model3d" xmlns:o="urn:schemas-microsoft-com:office:office" xmlns:oel="http://schemas.microsoft.com/office/2019/extlst" xmlns:r="http://schemas.openxmlformats.org/officeDocument/2006/relationships" xmlns:m="http://schemas.openxmlformats.org/officeDocument/2006/math" xmlns:v="urn:schemas-microsoft-com:vml" xmlns:wp14="http://schemas.microsoft.com/office/word/2010/wordprocessingDrawing" xmlns:wp="http://schemas.openxmlformats.org/drawingml/2006/wordprocessingDrawing" xmlns:w10="urn:schemas-microsoft-com:office:word" xmlns:w="http://schemas.openxmlformats.org/wordprocessingml/2006/main" xmlns:w14="http://schemas.microsoft.com/office/word/2010/wordml" xmlns:w15="http://schemas.microsoft.com/office/word/2012/wordml" xmlns:w16cex="http://schemas.microsoft.com/office/word/2018/wordml/cex" xmlns:w16cid="http://schemas.microsoft.com/office/word/2016/wordml/cid" xmlns:w16="http://schemas.microsoft.com/office/word/2018/wordml" xmlns:w16sdtdh="http://schemas.microsoft.com/office/word/2020/wordml/sdtdatahash" xmlns:w16se="http://schemas.microsoft.com/office/word/2015/wordml/symex" xmlns:wpg="http://schemas.microsoft.com/office/word/2010/wordprocessingGroup" xmlns:wpi="http://schemas.microsoft.com/office/word/2010/wordprocessingInk" xmlns:wne="http://schemas.microsoft.com/office/word/2006/wordml" xmlns:wps="http://schemas.microsoft.com/office/word/2010/wordprocessingShape" mc:Ignorable="w14 w15 w16se w16cid w16 w16cex w16sdtdh wp14">
+<w:ftr xmlns:wpc="http://schemas.microsoft.com/office/word/2010/wordprocessingCanvas" xmlns:cx="http://schemas.microsoft.com/office/drawing/2014/chartex" xmlns:cx1="http://schemas.microsoft.com/office/drawing/2015/9/8/chartex" xmlns:cx2="http://schemas.microsoft.com/office/drawing/2015/10/21/chartex" xmlns:cx3="http://schemas.microsoft.com/office/drawing/2016/5/9/chartex" xmlns:cx4="http://schemas.microsoft.com/office/drawing/2016/5/10/chartex" xmlns:cx5="http://schemas.microsoft.com/office/drawing/2016/5/11/chartex" xmlns:cx6="http://schemas.microsoft.com/office/drawing/2016/5/12/chartex" xmlns:cx7="http://schemas.microsoft.com/office/drawing/2016/5/13/chartex" xmlns:cx8="http://schemas.microsoft.com/office/drawing/2016/5/14/chartex" xmlns:mc="http://schemas.openxmlformats.org/markup-compatibility/2006" xmlns:aink="http://schemas.microsoft.com/office/drawing/2016/ink" xmlns:am3d="http://schemas.microsoft.com/office/drawing/2017/model3d" xmlns:o="urn:schemas-microsoft-com:office:office" xmlns:oel="http://schemas.microsoft.com/office/2019/extlst" xmlns:r="http://schemas.openxmlformats.org/officeDocument/2006/relationships" xmlns:m="http://schemas.openxmlformats.org/officeDocument/2006/math" xmlns:v="urn:schemas-microsoft-com:vml" xmlns:wp14="http://schemas.microsoft.com/office/word/2010/wordprocessingDrawing" xmlns:wp="http://schemas.openxmlformats.org/drawingml/2006/wordprocessingDrawing" xmlns:w10="urn:schemas-microsoft-com:office:word" xmlns:w="http://schemas.openxmlformats.org/wordprocessingml/2006/main" xmlns:w14="http://schemas.microsoft.com/office/word/2010/wordml" xmlns:w15="http://schemas.microsoft.com/office/word/2012/wordml" xmlns:w16cex="http://schemas.microsoft.com/office/word/2018/wordml/cex" xmlns:w16cid="http://schemas.microsoft.com/office/word/2016/wordml/cid" xmlns:w16="http://schemas.microsoft.com/office/word/2018/wordml" xmlns:w16du="http://schemas.microsoft.com/office/word/2023/wordml/word16du" xmlns:w16sdtdh="http://schemas.microsoft.com/office/word/2020/wordml/sdtdatahash" xmlns:w16se="http://schemas.microsoft.com/office/word/2015/wordml/symex" xmlns:wpg="http://schemas.microsoft.com/office/word/2010/wordprocessingGroup" xmlns:wpi="http://schemas.microsoft.com/office/word/2010/wordprocessingInk" xmlns:wne="http://schemas.microsoft.com/office/word/2006/wordml" xmlns:wps="http://schemas.microsoft.com/office/word/2010/wordprocessingShape" mc:Ignorable="w14 w15 w16se w16cid w16 w16cex w16sdtdh w16du wp14">
   <w:p>
     <w:pPr>
       <w:pStyle w:val="Footer"/>
@@ -134,7 +391,7 @@
 </file>
 
 <file path=word/footer3.xml><?xml version="1.0" encoding="utf-8"?>
-<w:ftr xmlns:wpc="http://schemas.microsoft.com/office/word/2010/wordprocessingCanvas" xmlns:cx="http://schemas.microsoft.com/office/drawing/2014/chartex" xmlns:cx1="http://schemas.microsoft.com/office/drawing/2015/9/8/chartex" xmlns:cx2="http://schemas.microsoft.com/office/drawing/2015/10/21/chartex" xmlns:cx3="http://schemas.microsoft.com/office/drawing/2016/5/9/chartex" xmlns:cx4="http://schemas.microsoft.com/office/drawing/2016/5/10/chartex" xmlns:cx5="http://schemas.microsoft.com/office/drawing/2016/5/11/chartex" xmlns:cx6="http://schemas.microsoft.com/office/drawing/2016/5/12/chartex" xmlns:cx7="http://schemas.microsoft.com/office/drawing/2016/5/13/chartex" xmlns:cx8="http://schemas.microsoft.com/office/drawing/2016/5/14/chartex" xmlns:mc="http://schemas.openxmlformats.org/markup-compatibility/2006" xmlns:aink="http://schemas.microsoft.com/office/drawing/2016/ink" xmlns:am3d="http://schemas.microsoft.com/office/drawing/2017/model3d" xmlns:o="urn:schemas-microsoft-com:office:office" xmlns:oel="http://schemas.microsoft.com/office/2019/extlst" xmlns:r="http://schemas.openxmlformats.org/officeDocument/2006/relationships" xmlns:m="http://schemas.openxmlformats.org/officeDocument/2006/math" xmlns:v="urn:schemas-microsoft-com:vml" xmlns:wp14="http://schemas.microsoft.com/office/word/2010/wordprocessingDrawing" xmlns:wp="http://schemas.openxmlformats.org/drawingml/2006/wordprocessingDrawing" xmlns:w10="urn:schemas-microsoft-com:office:word" xmlns:w="http://schemas.openxmlformats.org/wordprocessingml/2006/main" xmlns:w14="http://schemas.microsoft.com/office/word/2010/wordml" xmlns:w15="http://schemas.microsoft.com/office/word/2012/wordml" xmlns:w16cex="http://schemas.microsoft.com/office/word/2018/wordml/cex" xmlns:w16cid="http://schemas.microsoft.com/office/word/2016/wordml/cid" xmlns:w16="http://schemas.microsoft.com/office/word/2018/wordml" xmlns:w16sdtdh="http://schemas.microsoft.com/office/word/2020/wordml/sdtdatahash" xmlns:w16se="http://schemas.microsoft.com/office/word/2015/wordml/symex" xmlns:wpg="http://schemas.microsoft.com/office/word/2010/wordprocessingGroup" xmlns:wpi="http://schemas.microsoft.com/office/word/2010/wordprocessingInk" xmlns:wne="http://schemas.microsoft.com/office/word/2006/wordml" xmlns:wps="http://schemas.microsoft.com/office/word/2010/wordprocessingShape" mc:Ignorable="w14 w15 w16se w16cid w16 w16cex w16sdtdh wp14">
+<w:ftr xmlns:wpc="http://schemas.microsoft.com/office/word/2010/wordprocessingCanvas" xmlns:cx="http://schemas.microsoft.com/office/drawing/2014/chartex" xmlns:cx1="http://schemas.microsoft.com/office/drawing/2015/9/8/chartex" xmlns:cx2="http://schemas.microsoft.com/office/drawing/2015/10/21/chartex" xmlns:cx3="http://schemas.microsoft.com/office/drawing/2016/5/9/chartex" xmlns:cx4="http://schemas.microsoft.com/office/drawing/2016/5/10/chartex" xmlns:cx5="http://schemas.microsoft.com/office/drawing/2016/5/11/chartex" xmlns:cx6="http://schemas.microsoft.com/office/drawing/2016/5/12/chartex" xmlns:cx7="http://schemas.microsoft.com/office/drawing/2016/5/13/chartex" xmlns:cx8="http://schemas.microsoft.com/office/drawing/2016/5/14/chartex" xmlns:mc="http://schemas.openxmlformats.org/markup-compatibility/2006" xmlns:aink="http://schemas.microsoft.com/office/drawing/2016/ink" xmlns:am3d="http://schemas.microsoft.com/office/drawing/2017/model3d" xmlns:o="urn:schemas-microsoft-com:office:office" xmlns:oel="http://schemas.microsoft.com/office/2019/extlst" xmlns:r="http://schemas.openxmlformats.org/officeDocument/2006/relationships" xmlns:m="http://schemas.openxmlformats.org/officeDocument/2006/math" xmlns:v="urn:schemas-microsoft-com:vml" xmlns:wp14="http://schemas.microsoft.com/office/word/2010/wordprocessingDrawing" xmlns:wp="http://schemas.openxmlformats.org/drawingml/2006/wordprocessingDrawing" xmlns:w10="urn:schemas-microsoft-com:office:word" xmlns:w="http://schemas.openxmlformats.org/wordprocessingml/2006/main" xmlns:w14="http://schemas.microsoft.com/office/word/2010/wordml" xmlns:w15="http://schemas.microsoft.com/office/word/2012/wordml" xmlns:w16cex="http://schemas.microsoft.com/office/word/2018/wordml/cex" xmlns:w16cid="http://schemas.microsoft.com/office/word/2016/wordml/cid" xmlns:w16="http://schemas.microsoft.com/office/word/2018/wordml" xmlns:w16du="http://schemas.microsoft.com/office/word/2023/wordml/word16du" xmlns:w16sdtdh="http://schemas.microsoft.com/office/word/2020/wordml/sdtdatahash" xmlns:w16se="http://schemas.microsoft.com/office/word/2015/wordml/symex" xmlns:wpg="http://schemas.microsoft.com/office/word/2010/wordprocessingGroup" xmlns:wpi="http://schemas.microsoft.com/office/word/2010/wordprocessingInk" xmlns:wne="http://schemas.microsoft.com/office/word/2006/wordml" xmlns:wps="http://schemas.microsoft.com/office/word/2010/wordprocessingShape" mc:Ignorable="w14 w15 w16se w16cid w16 w16cex w16sdtdh w16du wp14">
   <w:p>
     <w:pPr>
       <w:pStyle w:val="Footer"/>
@@ -144,7 +401,7 @@
 </file>
 
 <file path=word/footnotes.xml><?xml version="1.0" encoding="utf-8"?>
-<w:footnotes xmlns:wpc="http://schemas.microsoft.com/office/word/2010/wordprocessingCanvas" xmlns:cx="http://schemas.microsoft.com/office/drawing/2014/chartex" xmlns:cx1="http://schemas.microsoft.com/office/drawing/2015/9/8/chartex" xmlns:cx2="http://schemas.microsoft.com/office/drawing/2015/10/21/chartex" xmlns:cx3="http://schemas.microsoft.com/office/drawing/2016/5/9/chartex" xmlns:cx4="http://schemas.microsoft.com/office/drawing/2016/5/10/chartex" xmlns:cx5="http://schemas.microsoft.com/office/drawing/2016/5/11/chartex" xmlns:cx6="http://schemas.microsoft.com/office/drawing/2016/5/12/chartex" xmlns:cx7="http://schemas.microsoft.com/office/drawing/2016/5/13/chartex" xmlns:cx8="http://schemas.microsoft.com/office/drawing/2016/5/14/chartex" xmlns:mc="http://schemas.openxmlformats.org/markup-compatibility/2006" xmlns:aink="http://schemas.microsoft.com/office/drawing/2016/ink" xmlns:am3d="http://schemas.microsoft.com/office/drawing/2017/model3d" xmlns:o="urn:schemas-microsoft-com:office:office" xmlns:oel="http://schemas.microsoft.com/office/2019/extlst" xmlns:r="http://schemas.openxmlformats.org/officeDocument/2006/relationships" xmlns:m="http://schemas.openxmlformats.org/officeDocument/2006/math" xmlns:v="urn:schemas-microsoft-com:vml" xmlns:wp14="http://schemas.microsoft.com/office/word/2010/wordprocessingDrawing" xmlns:wp="http://schemas.openxmlformats.org/drawingml/2006/wordprocessingDrawing" xmlns:w10="urn:schemas-microsoft-com:office:word" xmlns:w="http://schemas.openxmlformats.org/wordprocessingml/2006/main" xmlns:w14="http://schemas.microsoft.com/office/word/2010/wordml" xmlns:w15="http://schemas.microsoft.com/office/word/2012/wordml" xmlns:w16cex="http://schemas.microsoft.com/office/word/2018/wordml/cex" xmlns:w16cid="http://schemas.microsoft.com/office/word/2016/wordml/cid" xmlns:w16="http://schemas.microsoft.com/office/word/2018/wordml" xmlns:w16sdtdh="http://schemas.microsoft.com/office/word/2020/wordml/sdtdatahash" xmlns:w16se="http://schemas.microsoft.com/office/word/2015/wordml/symex" xmlns:wpg="http://schemas.microsoft.com/office/word/2010/wordprocessingGroup" xmlns:wpi="http://schemas.microsoft.com/office/word/2010/wordprocessingInk" xmlns:wne="http://schemas.microsoft.com/office/word/2006/wordml" xmlns:wps="http://schemas.microsoft.com/office/word/2010/wordprocessingShape" mc:Ignorable="w14 w15 w16se w16cid w16 w16cex w16sdtdh wp14">
+<w:footnotes xmlns:wpc="http://schemas.microsoft.com/office/word/2010/wordprocessingCanvas" xmlns:cx="http://schemas.microsoft.com/office/drawing/2014/chartex" xmlns:cx1="http://schemas.microsoft.com/office/drawing/2015/9/8/chartex" xmlns:cx2="http://schemas.microsoft.com/office/drawing/2015/10/21/chartex" xmlns:cx3="http://schemas.microsoft.com/office/drawing/2016/5/9/chartex" xmlns:cx4="http://schemas.microsoft.com/office/drawing/2016/5/10/chartex" xmlns:cx5="http://schemas.microsoft.com/office/drawing/2016/5/11/chartex" xmlns:cx6="http://schemas.microsoft.com/office/drawing/2016/5/12/chartex" xmlns:cx7="http://schemas.microsoft.com/office/drawing/2016/5/13/chartex" xmlns:cx8="http://schemas.microsoft.com/office/drawing/2016/5/14/chartex" xmlns:mc="http://schemas.openxmlformats.org/markup-compatibility/2006" xmlns:aink="http://schemas.microsoft.com/office/drawing/2016/ink" xmlns:am3d="http://schemas.microsoft.com/office/drawing/2017/model3d" xmlns:o="urn:schemas-microsoft-com:office:office" xmlns:oel="http://schemas.microsoft.com/office/2019/extlst" xmlns:r="http://schemas.openxmlformats.org/officeDocument/2006/relationships" xmlns:m="http://schemas.openxmlformats.org/officeDocument/2006/math" xmlns:v="urn:schemas-microsoft-com:vml" xmlns:wp14="http://schemas.microsoft.com/office/word/2010/wordprocessingDrawing" xmlns:wp="http://schemas.openxmlformats.org/drawingml/2006/wordprocessingDrawing" xmlns:w10="urn:schemas-microsoft-com:office:word" xmlns:w="http://schemas.openxmlformats.org/wordprocessingml/2006/main" xmlns:w14="http://schemas.microsoft.com/office/word/2010/wordml" xmlns:w15="http://schemas.microsoft.com/office/word/2012/wordml" xmlns:w16cex="http://schemas.microsoft.com/office/word/2018/wordml/cex" xmlns:w16cid="http://schemas.microsoft.com/office/word/2016/wordml/cid" xmlns:w16="http://schemas.microsoft.com/office/word/2018/wordml" xmlns:w16du="http://schemas.microsoft.com/office/word/2023/wordml/word16du" xmlns:w16sdtdh="http://schemas.microsoft.com/office/word/2020/wordml/sdtdatahash" xmlns:w16se="http://schemas.microsoft.com/office/word/2015/wordml/symex" xmlns:wpg="http://schemas.microsoft.com/office/word/2010/wordprocessingGroup" xmlns:wpi="http://schemas.microsoft.com/office/word/2010/wordprocessingInk" xmlns:wne="http://schemas.microsoft.com/office/word/2006/wordml" xmlns:wps="http://schemas.microsoft.com/office/word/2010/wordprocessingShape" mc:Ignorable="w14 w15 w16se w16cid w16 w16cex w16sdtdh w16du wp14">
   <w:footnote w:type="separator" w:id="-1">
     <w:p>
       <w:r>
@@ -163,7 +420,7 @@
 </file>
 
 <file path=word/header1.xml><?xml version="1.0" encoding="utf-8"?>
-<w:hdr xmlns:wpc="http://schemas.microsoft.com/office/word/2010/wordprocessingCanvas" xmlns:cx="http://schemas.microsoft.com/office/drawing/2014/chartex" xmlns:cx1="http://schemas.microsoft.com/office/drawing/2015/9/8/chartex" xmlns:cx2="http://schemas.microsoft.com/office/drawing/2015/10/21/chartex" xmlns:cx3="http://schemas.microsoft.com/office/drawing/2016/5/9/chartex" xmlns:cx4="http://schemas.microsoft.com/office/drawing/2016/5/10/chartex" xmlns:cx5="http://schemas.microsoft.com/office/drawing/2016/5/11/chartex" xmlns:cx6="http://schemas.microsoft.com/office/drawing/2016/5/12/chartex" xmlns:cx7="http://schemas.microsoft.com/office/drawing/2016/5/13/chartex" xmlns:cx8="http://schemas.microsoft.com/office/drawing/2016/5/14/chartex" xmlns:mc="http://schemas.openxmlformats.org/markup-compatibility/2006" xmlns:aink="http://schemas.microsoft.com/office/drawing/2016/ink" xmlns:am3d="http://schemas.microsoft.com/office/drawing/2017/model3d" xmlns:o="urn:schemas-microsoft-com:office:office" xmlns:oel="http://schemas.microsoft.com/office/2019/extlst" xmlns:r="http://schemas.openxmlformats.org/officeDocument/2006/relationships" xmlns:m="http://schemas.openxmlformats.org/officeDocument/2006/math" xmlns:v="urn:schemas-microsoft-com:vml" xmlns:wp14="http://schemas.microsoft.com/office/word/2010/wordprocessingDrawing" xmlns:wp="http://schemas.openxmlformats.org/drawingml/2006/wordprocessingDrawing" xmlns:w10="urn:schemas-microsoft-com:office:word" xmlns:w="http://schemas.openxmlformats.org/wordprocessingml/2006/main" xmlns:w14="http://schemas.microsoft.com/office/word/2010/wordml" xmlns:w15="http://schemas.microsoft.com/office/word/2012/wordml" xmlns:w16cex="http://schemas.microsoft.com/office/word/2018/wordml/cex" xmlns:w16cid="http://schemas.microsoft.com/office/word/2016/wordml/cid" xmlns:w16="http://schemas.microsoft.com/office/word/2018/wordml" xmlns:w16sdtdh="http://schemas.microsoft.com/office/word/2020/wordml/sdtdatahash" xmlns:w16se="http://schemas.microsoft.com/office/word/2015/wordml/symex" xmlns:wpg="http://schemas.microsoft.com/office/word/2010/wordprocessingGroup" xmlns:wpi="http://schemas.microsoft.com/office/word/2010/wordprocessingInk" xmlns:wne="http://schemas.microsoft.com/office/word/2006/wordml" xmlns:wps="http://schemas.microsoft.com/office/word/2010/wordprocessingShape" mc:Ignorable="w14 w15 w16se w16cid w16 w16cex w16sdtdh wp14">
+<w:hdr xmlns:wpc="http://schemas.microsoft.com/office/word/2010/wordprocessingCanvas" xmlns:cx="http://schemas.microsoft.com/office/drawing/2014/chartex" xmlns:cx1="http://schemas.microsoft.com/office/drawing/2015/9/8/chartex" xmlns:cx2="http://schemas.microsoft.com/office/drawing/2015/10/21/chartex" xmlns:cx3="http://schemas.microsoft.com/office/drawing/2016/5/9/chartex" xmlns:cx4="http://schemas.microsoft.com/office/drawing/2016/5/10/chartex" xmlns:cx5="http://schemas.microsoft.com/office/drawing/2016/5/11/chartex" xmlns:cx6="http://schemas.microsoft.com/office/drawing/2016/5/12/chartex" xmlns:cx7="http://schemas.microsoft.com/office/drawing/2016/5/13/chartex" xmlns:cx8="http://schemas.microsoft.com/office/drawing/2016/5/14/chartex" xmlns:mc="http://schemas.openxmlformats.org/markup-compatibility/2006" xmlns:aink="http://schemas.microsoft.com/office/drawing/2016/ink" xmlns:am3d="http://schemas.microsoft.com/office/drawing/2017/model3d" xmlns:o="urn:schemas-microsoft-com:office:office" xmlns:oel="http://schemas.microsoft.com/office/2019/extlst" xmlns:r="http://schemas.openxmlformats.org/officeDocument/2006/relationships" xmlns:m="http://schemas.openxmlformats.org/officeDocument/2006/math" xmlns:v="urn:schemas-microsoft-com:vml" xmlns:wp14="http://schemas.microsoft.com/office/word/2010/wordprocessingDrawing" xmlns:wp="http://schemas.openxmlformats.org/drawingml/2006/wordprocessingDrawing" xmlns:w10="urn:schemas-microsoft-com:office:word" xmlns:w="http://schemas.openxmlformats.org/wordprocessingml/2006/main" xmlns:w14="http://schemas.microsoft.com/office/word/2010/wordml" xmlns:w15="http://schemas.microsoft.com/office/word/2012/wordml" xmlns:w16cex="http://schemas.microsoft.com/office/word/2018/wordml/cex" xmlns:w16cid="http://schemas.microsoft.com/office/word/2016/wordml/cid" xmlns:w16="http://schemas.microsoft.com/office/word/2018/wordml" xmlns:w16du="http://schemas.microsoft.com/office/word/2023/wordml/word16du" xmlns:w16sdtdh="http://schemas.microsoft.com/office/word/2020/wordml/sdtdatahash" xmlns:w16se="http://schemas.microsoft.com/office/word/2015/wordml/symex" xmlns:wpg="http://schemas.microsoft.com/office/word/2010/wordprocessingGroup" xmlns:wpi="http://schemas.microsoft.com/office/word/2010/wordprocessingInk" xmlns:wne="http://schemas.microsoft.com/office/word/2006/wordml" xmlns:wps="http://schemas.microsoft.com/office/word/2010/wordprocessingShape" mc:Ignorable="w14 w15 w16se w16cid w16 w16cex w16sdtdh w16du wp14">
   <w:p>
     <w:pPr>
       <w:pStyle w:val="Header"/>
@@ -173,7 +430,7 @@
 </file>
 
 <file path=word/header2.xml><?xml version="1.0" encoding="utf-8"?>
-<w:hdr xmlns:wpc="http://schemas.microsoft.com/office/word/2010/wordprocessingCanvas" xmlns:cx="http://schemas.microsoft.com/office/drawing/2014/chartex" xmlns:cx1="http://schemas.microsoft.com/office/drawing/2015/9/8/chartex" xmlns:cx2="http://schemas.microsoft.com/office/drawing/2015/10/21/chartex" xmlns:cx3="http://schemas.microsoft.com/office/drawing/2016/5/9/chartex" xmlns:cx4="http://schemas.microsoft.com/office/drawing/2016/5/10/chartex" xmlns:cx5="http://schemas.microsoft.com/office/drawing/2016/5/11/chartex" xmlns:cx6="http://schemas.microsoft.com/office/drawing/2016/5/12/chartex" xmlns:cx7="http://schemas.microsoft.com/office/drawing/2016/5/13/chartex" xmlns:cx8="http://schemas.microsoft.com/office/drawing/2016/5/14/chartex" xmlns:mc="http://schemas.openxmlformats.org/markup-compatibility/2006" xmlns:aink="http://schemas.microsoft.com/office/drawing/2016/ink" xmlns:am3d="http://schemas.microsoft.com/office/drawing/2017/model3d" xmlns:o="urn:schemas-microsoft-com:office:office" xmlns:oel="http://schemas.microsoft.com/office/2019/extlst" xmlns:r="http://schemas.openxmlformats.org/officeDocument/2006/relationships" xmlns:m="http://schemas.openxmlformats.org/officeDocument/2006/math" xmlns:v="urn:schemas-microsoft-com:vml" xmlns:wp14="http://schemas.microsoft.com/office/word/2010/wordprocessingDrawing" xmlns:wp="http://schemas.openxmlformats.org/drawingml/2006/wordprocessingDrawing" xmlns:w10="urn:schemas-microsoft-com:office:word" xmlns:w="http://schemas.openxmlformats.org/wordprocessingml/2006/main" xmlns:w14="http://schemas.microsoft.com/office/word/2010/wordml" xmlns:w15="http://schemas.microsoft.com/office/word/2012/wordml" xmlns:w16cex="http://schemas.microsoft.com/office/word/2018/wordml/cex" xmlns:w16cid="http://schemas.microsoft.com/office/word/2016/wordml/cid" xmlns:w16="http://schemas.microsoft.com/office/word/2018/wordml" xmlns:w16sdtdh="http://schemas.microsoft.com/office/word/2020/wordml/sdtdatahash" xmlns:w16se="http://schemas.microsoft.com/office/word/2015/wordml/symex" xmlns:wpg="http://schemas.microsoft.com/office/word/2010/wordprocessingGroup" xmlns:wpi="http://schemas.microsoft.com/office/word/2010/wordprocessingInk" xmlns:wne="http://schemas.microsoft.com/office/word/2006/wordml" xmlns:wps="http://schemas.microsoft.com/office/word/2010/wordprocessingShape" mc:Ignorable="w14 w15 w16se w16cid w16 w16cex w16sdtdh wp14">
+<w:hdr xmlns:wpc="http://schemas.microsoft.com/office/word/2010/wordprocessingCanvas" xmlns:cx="http://schemas.microsoft.com/office/drawing/2014/chartex" xmlns:cx1="http://schemas.microsoft.com/office/drawing/2015/9/8/chartex" xmlns:cx2="http://schemas.microsoft.com/office/drawing/2015/10/21/chartex" xmlns:cx3="http://schemas.microsoft.com/office/drawing/2016/5/9/chartex" xmlns:cx4="http://schemas.microsoft.com/office/drawing/2016/5/10/chartex" xmlns:cx5="http://schemas.microsoft.com/office/drawing/2016/5/11/chartex" xmlns:cx6="http://schemas.microsoft.com/office/drawing/2016/5/12/chartex" xmlns:cx7="http://schemas.microsoft.com/office/drawing/2016/5/13/chartex" xmlns:cx8="http://schemas.microsoft.com/office/drawing/2016/5/14/chartex" xmlns:mc="http://schemas.openxmlformats.org/markup-compatibility/2006" xmlns:aink="http://schemas.microsoft.com/office/drawing/2016/ink" xmlns:am3d="http://schemas.microsoft.com/office/drawing/2017/model3d" xmlns:o="urn:schemas-microsoft-com:office:office" xmlns:oel="http://schemas.microsoft.com/office/2019/extlst" xmlns:r="http://schemas.openxmlformats.org/officeDocument/2006/relationships" xmlns:m="http://schemas.openxmlformats.org/officeDocument/2006/math" xmlns:v="urn:schemas-microsoft-com:vml" xmlns:wp14="http://schemas.microsoft.com/office/word/2010/wordprocessingDrawing" xmlns:wp="http://schemas.openxmlformats.org/drawingml/2006/wordprocessingDrawing" xmlns:w10="urn:schemas-microsoft-com:office:word" xmlns:w="http://schemas.openxmlformats.org/wordprocessingml/2006/main" xmlns:w14="http://schemas.microsoft.com/office/word/2010/wordml" xmlns:w15="http://schemas.microsoft.com/office/word/2012/wordml" xmlns:w16cex="http://schemas.microsoft.com/office/word/2018/wordml/cex" xmlns:w16cid="http://schemas.microsoft.com/office/word/2016/wordml/cid" xmlns:w16="http://schemas.microsoft.com/office/word/2018/wordml" xmlns:w16du="http://schemas.microsoft.com/office/word/2023/wordml/word16du" xmlns:w16sdtdh="http://schemas.microsoft.com/office/word/2020/wordml/sdtdatahash" xmlns:w16se="http://schemas.microsoft.com/office/word/2015/wordml/symex" xmlns:wpg="http://schemas.microsoft.com/office/word/2010/wordprocessingGroup" xmlns:wpi="http://schemas.microsoft.com/office/word/2010/wordprocessingInk" xmlns:wne="http://schemas.microsoft.com/office/word/2006/wordml" xmlns:wps="http://schemas.microsoft.com/office/word/2010/wordprocessingShape" mc:Ignorable="w14 w15 w16se w16cid w16 w16cex w16sdtdh w16du wp14">
   <w:p>
     <w:pPr>
       <w:pStyle w:val="Header"/>
@@ -184,31 +441,13 @@
     <w:r>
       <w:br/>
     </w:r>
-    <w:proofErr w:type="spellStart"/>
     <w:r>
       <w:rPr>
         <w:sz w:val="22"/>
         <w:szCs w:val="22"/>
       </w:rPr>
-      <w:t>Micheal</w:t>
+      <w:t>Micheal Balcerzak</w:t>
     </w:r>
-    <w:proofErr w:type="spellEnd"/>
-    <w:r>
-      <w:rPr>
-        <w:sz w:val="22"/>
-        <w:szCs w:val="22"/>
-      </w:rPr>
-      <w:t xml:space="preserve"> </w:t>
-    </w:r>
-    <w:proofErr w:type="spellStart"/>
-    <w:r>
-      <w:rPr>
-        <w:sz w:val="22"/>
-        <w:szCs w:val="22"/>
-      </w:rPr>
-      <w:t>Balcerzak</w:t>
-    </w:r>
-    <w:proofErr w:type="spellEnd"/>
     <w:r>
       <w:rPr>
         <w:sz w:val="22"/>
@@ -254,7 +493,7 @@
 </file>
 
 <file path=word/header3.xml><?xml version="1.0" encoding="utf-8"?>
-<w:hdr xmlns:wpc="http://schemas.microsoft.com/office/word/2010/wordprocessingCanvas" xmlns:cx="http://schemas.microsoft.com/office/drawing/2014/chartex" xmlns:cx1="http://schemas.microsoft.com/office/drawing/2015/9/8/chartex" xmlns:cx2="http://schemas.microsoft.com/office/drawing/2015/10/21/chartex" xmlns:cx3="http://schemas.microsoft.com/office/drawing/2016/5/9/chartex" xmlns:cx4="http://schemas.microsoft.com/office/drawing/2016/5/10/chartex" xmlns:cx5="http://schemas.microsoft.com/office/drawing/2016/5/11/chartex" xmlns:cx6="http://schemas.microsoft.com/office/drawing/2016/5/12/chartex" xmlns:cx7="http://schemas.microsoft.com/office/drawing/2016/5/13/chartex" xmlns:cx8="http://schemas.microsoft.com/office/drawing/2016/5/14/chartex" xmlns:mc="http://schemas.openxmlformats.org/markup-compatibility/2006" xmlns:aink="http://schemas.microsoft.com/office/drawing/2016/ink" xmlns:am3d="http://schemas.microsoft.com/office/drawing/2017/model3d" xmlns:o="urn:schemas-microsoft-com:office:office" xmlns:oel="http://schemas.microsoft.com/office/2019/extlst" xmlns:r="http://schemas.openxmlformats.org/officeDocument/2006/relationships" xmlns:m="http://schemas.openxmlformats.org/officeDocument/2006/math" xmlns:v="urn:schemas-microsoft-com:vml" xmlns:wp14="http://schemas.microsoft.com/office/word/2010/wordprocessingDrawing" xmlns:wp="http://schemas.openxmlformats.org/drawingml/2006/wordprocessingDrawing" xmlns:w10="urn:schemas-microsoft-com:office:word" xmlns:w="http://schemas.openxmlformats.org/wordprocessingml/2006/main" xmlns:w14="http://schemas.microsoft.com/office/word/2010/wordml" xmlns:w15="http://schemas.microsoft.com/office/word/2012/wordml" xmlns:w16cex="http://schemas.microsoft.com/office/word/2018/wordml/cex" xmlns:w16cid="http://schemas.microsoft.com/office/word/2016/wordml/cid" xmlns:w16="http://schemas.microsoft.com/office/word/2018/wordml" xmlns:w16sdtdh="http://schemas.microsoft.com/office/word/2020/wordml/sdtdatahash" xmlns:w16se="http://schemas.microsoft.com/office/word/2015/wordml/symex" xmlns:wpg="http://schemas.microsoft.com/office/word/2010/wordprocessingGroup" xmlns:wpi="http://schemas.microsoft.com/office/word/2010/wordprocessingInk" xmlns:wne="http://schemas.microsoft.com/office/word/2006/wordml" xmlns:wps="http://schemas.microsoft.com/office/word/2010/wordprocessingShape" mc:Ignorable="w14 w15 w16se w16cid w16 w16cex w16sdtdh wp14">
+<w:hdr xmlns:wpc="http://schemas.microsoft.com/office/word/2010/wordprocessingCanvas" xmlns:cx="http://schemas.microsoft.com/office/drawing/2014/chartex" xmlns:cx1="http://schemas.microsoft.com/office/drawing/2015/9/8/chartex" xmlns:cx2="http://schemas.microsoft.com/office/drawing/2015/10/21/chartex" xmlns:cx3="http://schemas.microsoft.com/office/drawing/2016/5/9/chartex" xmlns:cx4="http://schemas.microsoft.com/office/drawing/2016/5/10/chartex" xmlns:cx5="http://schemas.microsoft.com/office/drawing/2016/5/11/chartex" xmlns:cx6="http://schemas.microsoft.com/office/drawing/2016/5/12/chartex" xmlns:cx7="http://schemas.microsoft.com/office/drawing/2016/5/13/chartex" xmlns:cx8="http://schemas.microsoft.com/office/drawing/2016/5/14/chartex" xmlns:mc="http://schemas.openxmlformats.org/markup-compatibility/2006" xmlns:aink="http://schemas.microsoft.com/office/drawing/2016/ink" xmlns:am3d="http://schemas.microsoft.com/office/drawing/2017/model3d" xmlns:o="urn:schemas-microsoft-com:office:office" xmlns:oel="http://schemas.microsoft.com/office/2019/extlst" xmlns:r="http://schemas.openxmlformats.org/officeDocument/2006/relationships" xmlns:m="http://schemas.openxmlformats.org/officeDocument/2006/math" xmlns:v="urn:schemas-microsoft-com:vml" xmlns:wp14="http://schemas.microsoft.com/office/word/2010/wordprocessingDrawing" xmlns:wp="http://schemas.openxmlformats.org/drawingml/2006/wordprocessingDrawing" xmlns:w10="urn:schemas-microsoft-com:office:word" xmlns:w="http://schemas.openxmlformats.org/wordprocessingml/2006/main" xmlns:w14="http://schemas.microsoft.com/office/word/2010/wordml" xmlns:w15="http://schemas.microsoft.com/office/word/2012/wordml" xmlns:w16cex="http://schemas.microsoft.com/office/word/2018/wordml/cex" xmlns:w16cid="http://schemas.microsoft.com/office/word/2016/wordml/cid" xmlns:w16="http://schemas.microsoft.com/office/word/2018/wordml" xmlns:w16du="http://schemas.microsoft.com/office/word/2023/wordml/word16du" xmlns:w16sdtdh="http://schemas.microsoft.com/office/word/2020/wordml/sdtdatahash" xmlns:w16se="http://schemas.microsoft.com/office/word/2015/wordml/symex" xmlns:wpg="http://schemas.microsoft.com/office/word/2010/wordprocessingGroup" xmlns:wpi="http://schemas.microsoft.com/office/word/2010/wordprocessingInk" xmlns:wne="http://schemas.microsoft.com/office/word/2006/wordml" xmlns:wps="http://schemas.microsoft.com/office/word/2010/wordprocessingShape" mc:Ignorable="w14 w15 w16se w16cid w16 w16cex w16sdtdh w16du wp14">
   <w:p>
     <w:pPr>
       <w:pStyle w:val="Header"/>
@@ -264,7 +503,7 @@
 </file>
 
 <file path=word/numbering.xml><?xml version="1.0" encoding="utf-8"?>
-<w:numbering xmlns:wpc="http://schemas.microsoft.com/office/word/2010/wordprocessingCanvas" xmlns:cx="http://schemas.microsoft.com/office/drawing/2014/chartex" xmlns:cx1="http://schemas.microsoft.com/office/drawing/2015/9/8/chartex" xmlns:cx2="http://schemas.microsoft.com/office/drawing/2015/10/21/chartex" xmlns:cx3="http://schemas.microsoft.com/office/drawing/2016/5/9/chartex" xmlns:cx4="http://schemas.microsoft.com/office/drawing/2016/5/10/chartex" xmlns:cx5="http://schemas.microsoft.com/office/drawing/2016/5/11/chartex" xmlns:cx6="http://schemas.microsoft.com/office/drawing/2016/5/12/chartex" xmlns:cx7="http://schemas.microsoft.com/office/drawing/2016/5/13/chartex" xmlns:cx8="http://schemas.microsoft.com/office/drawing/2016/5/14/chartex" xmlns:mc="http://schemas.openxmlformats.org/markup-compatibility/2006" xmlns:aink="http://schemas.microsoft.com/office/drawing/2016/ink" xmlns:am3d="http://schemas.microsoft.com/office/drawing/2017/model3d" xmlns:o="urn:schemas-microsoft-com:office:office" xmlns:oel="http://schemas.microsoft.com/office/2019/extlst" xmlns:r="http://schemas.openxmlformats.org/officeDocument/2006/relationships" xmlns:m="http://schemas.openxmlformats.org/officeDocument/2006/math" xmlns:v="urn:schemas-microsoft-com:vml" xmlns:wp14="http://schemas.microsoft.com/office/word/2010/wordprocessingDrawing" xmlns:wp="http://schemas.openxmlformats.org/drawingml/2006/wordprocessingDrawing" xmlns:w10="urn:schemas-microsoft-com:office:word" xmlns:w="http://schemas.openxmlformats.org/wordprocessingml/2006/main" xmlns:w14="http://schemas.microsoft.com/office/word/2010/wordml" xmlns:w15="http://schemas.microsoft.com/office/word/2012/wordml" xmlns:w16cex="http://schemas.microsoft.com/office/word/2018/wordml/cex" xmlns:w16cid="http://schemas.microsoft.com/office/word/2016/wordml/cid" xmlns:w16="http://schemas.microsoft.com/office/word/2018/wordml" xmlns:w16sdtdh="http://schemas.microsoft.com/office/word/2020/wordml/sdtdatahash" xmlns:w16se="http://schemas.microsoft.com/office/word/2015/wordml/symex" xmlns:wpg="http://schemas.microsoft.com/office/word/2010/wordprocessingGroup" xmlns:wpi="http://schemas.microsoft.com/office/word/2010/wordprocessingInk" xmlns:wne="http://schemas.microsoft.com/office/word/2006/wordml" xmlns:wps="http://schemas.microsoft.com/office/word/2010/wordprocessingShape" mc:Ignorable="w14 w15 w16se w16cid w16 w16cex w16sdtdh wp14">
+<w:numbering xmlns:wpc="http://schemas.microsoft.com/office/word/2010/wordprocessingCanvas" xmlns:cx="http://schemas.microsoft.com/office/drawing/2014/chartex" xmlns:cx1="http://schemas.microsoft.com/office/drawing/2015/9/8/chartex" xmlns:cx2="http://schemas.microsoft.com/office/drawing/2015/10/21/chartex" xmlns:cx3="http://schemas.microsoft.com/office/drawing/2016/5/9/chartex" xmlns:cx4="http://schemas.microsoft.com/office/drawing/2016/5/10/chartex" xmlns:cx5="http://schemas.microsoft.com/office/drawing/2016/5/11/chartex" xmlns:cx6="http://schemas.microsoft.com/office/drawing/2016/5/12/chartex" xmlns:cx7="http://schemas.microsoft.com/office/drawing/2016/5/13/chartex" xmlns:cx8="http://schemas.microsoft.com/office/drawing/2016/5/14/chartex" xmlns:mc="http://schemas.openxmlformats.org/markup-compatibility/2006" xmlns:aink="http://schemas.microsoft.com/office/drawing/2016/ink" xmlns:am3d="http://schemas.microsoft.com/office/drawing/2017/model3d" xmlns:o="urn:schemas-microsoft-com:office:office" xmlns:oel="http://schemas.microsoft.com/office/2019/extlst" xmlns:r="http://schemas.openxmlformats.org/officeDocument/2006/relationships" xmlns:m="http://schemas.openxmlformats.org/officeDocument/2006/math" xmlns:v="urn:schemas-microsoft-com:vml" xmlns:wp14="http://schemas.microsoft.com/office/word/2010/wordprocessingDrawing" xmlns:wp="http://schemas.openxmlformats.org/drawingml/2006/wordprocessingDrawing" xmlns:w10="urn:schemas-microsoft-com:office:word" xmlns:w="http://schemas.openxmlformats.org/wordprocessingml/2006/main" xmlns:w14="http://schemas.microsoft.com/office/word/2010/wordml" xmlns:w15="http://schemas.microsoft.com/office/word/2012/wordml" xmlns:w16cex="http://schemas.microsoft.com/office/word/2018/wordml/cex" xmlns:w16cid="http://schemas.microsoft.com/office/word/2016/wordml/cid" xmlns:w16="http://schemas.microsoft.com/office/word/2018/wordml" xmlns:w16du="http://schemas.microsoft.com/office/word/2023/wordml/word16du" xmlns:w16sdtdh="http://schemas.microsoft.com/office/word/2020/wordml/sdtdatahash" xmlns:w16se="http://schemas.microsoft.com/office/word/2015/wordml/symex" xmlns:wpg="http://schemas.microsoft.com/office/word/2010/wordprocessingGroup" xmlns:wpi="http://schemas.microsoft.com/office/word/2010/wordprocessingInk" xmlns:wne="http://schemas.microsoft.com/office/word/2006/wordml" xmlns:wps="http://schemas.microsoft.com/office/word/2010/wordprocessingShape" mc:Ignorable="w14 w15 w16se w16cid w16 w16cex w16sdtdh w16du wp14">
   <w:abstractNum w:abstractNumId="0" w15:restartNumberingAfterBreak="0">
     <w:nsid w:val="6ADF4352"/>
     <w:multiLevelType w:val="multilevel"/>
@@ -421,7 +660,7 @@
 </file>
 
 <file path=word/styles.xml><?xml version="1.0" encoding="utf-8"?>
-<w:styles xmlns:mc="http://schemas.openxmlformats.org/markup-compatibility/2006" xmlns:r="http://schemas.openxmlformats.org/officeDocument/2006/relationships" xmlns:w="http://schemas.openxmlformats.org/wordprocessingml/2006/main" xmlns:w14="http://schemas.microsoft.com/office/word/2010/wordml" xmlns:w15="http://schemas.microsoft.com/office/word/2012/wordml" xmlns:w16cex="http://schemas.microsoft.com/office/word/2018/wordml/cex" xmlns:w16cid="http://schemas.microsoft.com/office/word/2016/wordml/cid" xmlns:w16="http://schemas.microsoft.com/office/word/2018/wordml" xmlns:w16sdtdh="http://schemas.microsoft.com/office/word/2020/wordml/sdtdatahash" xmlns:w16se="http://schemas.microsoft.com/office/word/2015/wordml/symex" mc:Ignorable="w14 w15 w16se w16cid w16 w16cex w16sdtdh">
+<w:styles xmlns:mc="http://schemas.openxmlformats.org/markup-compatibility/2006" xmlns:r="http://schemas.openxmlformats.org/officeDocument/2006/relationships" xmlns:w="http://schemas.openxmlformats.org/wordprocessingml/2006/main" xmlns:w14="http://schemas.microsoft.com/office/word/2010/wordml" xmlns:w15="http://schemas.microsoft.com/office/word/2012/wordml" xmlns:w16cex="http://schemas.microsoft.com/office/word/2018/wordml/cex" xmlns:w16cid="http://schemas.microsoft.com/office/word/2016/wordml/cid" xmlns:w16="http://schemas.microsoft.com/office/word/2018/wordml" xmlns:w16du="http://schemas.microsoft.com/office/word/2023/wordml/word16du" xmlns:w16sdtdh="http://schemas.microsoft.com/office/word/2020/wordml/sdtdatahash" xmlns:w16se="http://schemas.microsoft.com/office/word/2015/wordml/symex" mc:Ignorable="w14 w15 w16se w16cid w16 w16cex w16sdtdh w16du">
   <w:docDefaults>
     <w:rPrDefault>
       <w:rPr>
@@ -841,6 +1080,7 @@
   <w:style w:type="character" w:default="1" w:styleId="DefaultParagraphFont">
     <w:name w:val="Default Paragraph Font"/>
     <w:uiPriority w:val="1"/>
+    <w:semiHidden/>
     <w:unhideWhenUsed/>
   </w:style>
   <w:style w:type="table" w:default="1" w:styleId="TableNormal">

</xml_diff>

<commit_message>
add more grapths screenshots and update the power Bi file and dicussion results
</commit_message>
<xml_diff>
--- a/CST8912-DiscussionResults.docx
+++ b/CST8912-DiscussionResults.docx
@@ -84,9 +84,9 @@
           <w:noProof/>
         </w:rPr>
         <w:drawing>
-          <wp:inline distT="0" distB="0" distL="0" distR="0" wp14:anchorId="68686006" wp14:editId="0738ABB6">
-            <wp:extent cx="5934075" cy="3324225"/>
-            <wp:effectExtent l="0" t="0" r="9525" b="9525"/>
+          <wp:inline distT="0" distB="0" distL="0" distR="0" wp14:anchorId="68686006" wp14:editId="1E0E7CF4">
+            <wp:extent cx="5510151" cy="3086746"/>
+            <wp:effectExtent l="0" t="0" r="0" b="0"/>
             <wp:docPr id="335447423" name="Picture 1"/>
             <wp:cNvGraphicFramePr>
               <a:graphicFrameLocks xmlns:a="http://schemas.openxmlformats.org/drawingml/2006/main" noChangeAspect="1"/>
@@ -116,7 +116,7 @@
                   <pic:spPr bwMode="auto">
                     <a:xfrm>
                       <a:off x="0" y="0"/>
-                      <a:ext cx="5934075" cy="3324225"/>
+                      <a:ext cx="5514874" cy="3089392"/>
                     </a:xfrm>
                     <a:prstGeom prst="rect">
                       <a:avLst/>
@@ -136,7 +136,6 @@
     <w:p/>
     <w:p>
       <w:r>
-        <w:lastRenderedPageBreak/>
         <w:t>From the graph above, we analyze the data of how much hours are played for each genre. We see that Simulation is the most played and Sports and Racing is the least played.</w:t>
       </w:r>
     </w:p>
@@ -147,9 +146,9 @@
           <w:noProof/>
         </w:rPr>
         <w:drawing>
-          <wp:inline distT="0" distB="0" distL="0" distR="0" wp14:anchorId="07DBF98A" wp14:editId="1D00D629">
-            <wp:extent cx="5937885" cy="3348990"/>
-            <wp:effectExtent l="0" t="0" r="5715" b="3810"/>
+          <wp:inline distT="0" distB="0" distL="0" distR="0" wp14:anchorId="07DBF98A" wp14:editId="0BE9E1E7">
+            <wp:extent cx="5492338" cy="3097700"/>
+            <wp:effectExtent l="0" t="0" r="0" b="7620"/>
             <wp:docPr id="1866689067" name="Picture 2"/>
             <wp:cNvGraphicFramePr>
               <a:graphicFrameLocks xmlns:a="http://schemas.openxmlformats.org/drawingml/2006/main" noChangeAspect="1"/>
@@ -179,7 +178,7 @@
                   <pic:spPr bwMode="auto">
                     <a:xfrm>
                       <a:off x="0" y="0"/>
-                      <a:ext cx="5937885" cy="3348990"/>
+                      <a:ext cx="5497177" cy="3100429"/>
                     </a:xfrm>
                     <a:prstGeom prst="rect">
                       <a:avLst/>
@@ -208,11 +207,10 @@
         <w:rPr>
           <w:noProof/>
         </w:rPr>
-        <w:lastRenderedPageBreak/>
         <w:drawing>
-          <wp:inline distT="0" distB="0" distL="0" distR="0" wp14:anchorId="4424B11F" wp14:editId="4EABBE03">
-            <wp:extent cx="5943600" cy="2838450"/>
-            <wp:effectExtent l="0" t="0" r="0" b="0"/>
+          <wp:inline distT="0" distB="0" distL="0" distR="0" wp14:anchorId="4424B11F" wp14:editId="361C3CFF">
+            <wp:extent cx="5539839" cy="2645628"/>
+            <wp:effectExtent l="0" t="0" r="3810" b="2540"/>
             <wp:docPr id="1770290335" name="Picture 3"/>
             <wp:cNvGraphicFramePr>
               <a:graphicFrameLocks xmlns:a="http://schemas.openxmlformats.org/drawingml/2006/main" noChangeAspect="1"/>
@@ -227,7 +225,7 @@
                     </pic:cNvPicPr>
                   </pic:nvPicPr>
                   <pic:blipFill>
-                    <a:blip r:embed="rId9">
+                    <a:blip r:embed="rId9" cstate="print">
                       <a:extLst>
                         <a:ext uri="{28A0092B-C50C-407E-A947-70E740481C1C}">
                           <a14:useLocalDpi xmlns:a14="http://schemas.microsoft.com/office/drawing/2010/main" val="0"/>
@@ -242,7 +240,7 @@
                   <pic:spPr bwMode="auto">
                     <a:xfrm>
                       <a:off x="0" y="0"/>
-                      <a:ext cx="5943600" cy="2838450"/>
+                      <a:ext cx="5549742" cy="2650357"/>
                     </a:xfrm>
                     <a:prstGeom prst="rect">
                       <a:avLst/>
@@ -279,6 +277,7 @@
         <w:rPr>
           <w:noProof/>
         </w:rPr>
+        <w:lastRenderedPageBreak/>
         <w:drawing>
           <wp:inline distT="0" distB="0" distL="0" distR="0" wp14:anchorId="2DA56B6F" wp14:editId="3E173BD8">
             <wp:extent cx="5943600" cy="3366770"/>
@@ -334,6 +333,8 @@
         <w:t>The line chart above show how many games are played by the username. We see that 000: Rogue Trader is the user has the greatest number of games played.</w:t>
       </w:r>
     </w:p>
+    <w:p/>
+    <w:p/>
     <w:p/>
     <w:sectPr>
       <w:headerReference w:type="even" r:id="rId11"/>

</xml_diff>

<commit_message>
add more images and update the discussion results
</commit_message>
<xml_diff>
--- a/CST8912-DiscussionResults.docx
+++ b/CST8912-DiscussionResults.docx
@@ -28,31 +28,7 @@
         <w:br/>
       </w:r>
       <w:r>
-        <w:t xml:space="preserve">In azure, students must utilize a set of source data (e.g., customer data, transaction data) curated themselves or use data off websites like </w:t>
-      </w:r>
-      <w:proofErr w:type="spellStart"/>
-      <w:r>
-        <w:t>Github</w:t>
-      </w:r>
-      <w:proofErr w:type="spellEnd"/>
-      <w:r>
-        <w:t xml:space="preserve"> or Kaggle, and load it into Azure Blob Storage. Create a data warehouse in Azure Synapse Analytics and use </w:t>
-      </w:r>
-      <w:proofErr w:type="spellStart"/>
-      <w:r>
-        <w:t>PolyBase</w:t>
-      </w:r>
-      <w:proofErr w:type="spellEnd"/>
-      <w:r>
-        <w:t xml:space="preserve"> to load data from Azure Blob Storage. Utilize T-SQL scripts to transform the data in the data warehouse (e.g., aggregating, pivoting, and joining data). Finally create a Power BI report that queries the data warehouse and presents it in a meaningful way for stakeholders. The students will be evaluated on their ability to configure, secure, and optimize the Azure blob storage, Azure Synapse Analytics, and </w:t>
-      </w:r>
-      <w:proofErr w:type="spellStart"/>
-      <w:r>
-        <w:t>PolyBase</w:t>
-      </w:r>
-      <w:proofErr w:type="spellEnd"/>
-      <w:r>
-        <w:t>. Following correct security protocols and best practices.</w:t>
+        <w:t>In azure, students must utilize a set of source data (e.g., customer data, transaction data) curated themselves or use data off websites like Github or Kaggle, and load it into Azure Blob Storage. Create a data warehouse in Azure Synapse Analytics and use PolyBase to load data from Azure Blob Storage. Utilize T-SQL scripts to transform the data in the data warehouse (e.g., aggregating, pivoting, and joining data). Finally create a Power BI report that queries the data warehouse and presents it in a meaningful way for stakeholders. The students will be evaluated on their ability to configure, secure, and optimize the Azure blob storage, Azure Synapse Analytics, and PolyBase. Following correct security protocols and best practices.</w:t>
       </w:r>
     </w:p>
     <w:p>
@@ -62,11 +38,6 @@
           <w:kern w:val="0"/>
           <w14:ligatures w14:val="none"/>
         </w:rPr>
-      </w:pPr>
-    </w:p>
-    <w:p>
-      <w:pPr>
-        <w:pStyle w:val="Heading1"/>
       </w:pPr>
     </w:p>
     <w:p>
@@ -136,19 +107,25 @@
     <w:p/>
     <w:p>
       <w:r>
+        <w:rPr>
+          <w:rFonts w:ascii="Open Sans" w:hAnsi="Open Sans" w:cs="Open Sans"/>
+          <w:color w:val="695D46"/>
+          <w:sz w:val="22"/>
+          <w:szCs w:val="22"/>
+        </w:rPr>
         <w:t>From the graph above, we analyze the data of how much hours are played for each genre. We see that Simulation is the most played and Sports and Racing is the least played.</w:t>
       </w:r>
     </w:p>
-    <w:p/>
     <w:p>
       <w:r>
         <w:rPr>
           <w:noProof/>
         </w:rPr>
+        <w:lastRenderedPageBreak/>
         <w:drawing>
-          <wp:inline distT="0" distB="0" distL="0" distR="0" wp14:anchorId="07DBF98A" wp14:editId="0BE9E1E7">
-            <wp:extent cx="5492338" cy="3097700"/>
-            <wp:effectExtent l="0" t="0" r="0" b="7620"/>
+          <wp:inline distT="0" distB="0" distL="0" distR="0" wp14:anchorId="07DBF98A" wp14:editId="542A7BC2">
+            <wp:extent cx="5693434" cy="3211119"/>
+            <wp:effectExtent l="0" t="0" r="2540" b="8890"/>
             <wp:docPr id="1866689067" name="Picture 2"/>
             <wp:cNvGraphicFramePr>
               <a:graphicFrameLocks xmlns:a="http://schemas.openxmlformats.org/drawingml/2006/main" noChangeAspect="1"/>
@@ -178,7 +155,7 @@
                   <pic:spPr bwMode="auto">
                     <a:xfrm>
                       <a:off x="0" y="0"/>
-                      <a:ext cx="5497177" cy="3100429"/>
+                      <a:ext cx="5703601" cy="3216853"/>
                     </a:xfrm>
                     <a:prstGeom prst="rect">
                       <a:avLst/>
@@ -195,23 +172,28 @@
         </w:drawing>
       </w:r>
     </w:p>
-    <w:p/>
-    <w:p>
-      <w:r>
-        <w:t>We analyzed the relation between the number of games and the type of rank. We see that each type of rank is almost evenly disturbed with the highest which is revenue and the lowest review.</w:t>
-      </w:r>
-    </w:p>
-    <w:p/>
+    <w:p>
+      <w:r>
+        <w:rPr>
+          <w:rFonts w:ascii="Open Sans" w:hAnsi="Open Sans" w:cs="Open Sans"/>
+          <w:color w:val="695D46"/>
+          <w:sz w:val="22"/>
+          <w:szCs w:val="22"/>
+        </w:rPr>
+        <w:t>We analyzed the relation between the number of games and the type of rank. We see that each type of rank is almost evenly disturbed with the highest being revenue and the lowest review.</w:t>
+      </w:r>
+    </w:p>
     <w:p>
       <w:r>
         <w:rPr>
           <w:noProof/>
+          <w:bdr w:val="none" w:sz="0" w:space="0" w:color="auto" w:frame="1"/>
         </w:rPr>
         <w:drawing>
-          <wp:inline distT="0" distB="0" distL="0" distR="0" wp14:anchorId="4424B11F" wp14:editId="361C3CFF">
-            <wp:extent cx="5539839" cy="2645628"/>
-            <wp:effectExtent l="0" t="0" r="3810" b="2540"/>
-            <wp:docPr id="1770290335" name="Picture 3"/>
+          <wp:inline distT="0" distB="0" distL="0" distR="0" wp14:anchorId="17F370EE" wp14:editId="43588CA3">
+            <wp:extent cx="5943600" cy="2777490"/>
+            <wp:effectExtent l="0" t="0" r="0" b="3810"/>
+            <wp:docPr id="914466908" name="Picture 6"/>
             <wp:cNvGraphicFramePr>
               <a:graphicFrameLocks xmlns:a="http://schemas.openxmlformats.org/drawingml/2006/main" noChangeAspect="1"/>
             </wp:cNvGraphicFramePr>
@@ -219,13 +201,13 @@
               <a:graphicData uri="http://schemas.openxmlformats.org/drawingml/2006/picture">
                 <pic:pic xmlns:pic="http://schemas.openxmlformats.org/drawingml/2006/picture">
                   <pic:nvPicPr>
-                    <pic:cNvPr id="0" name="Picture 3"/>
+                    <pic:cNvPr id="0" name="Picture 26"/>
                     <pic:cNvPicPr>
                       <a:picLocks noChangeAspect="1" noChangeArrowheads="1"/>
                     </pic:cNvPicPr>
                   </pic:nvPicPr>
                   <pic:blipFill>
-                    <a:blip r:embed="rId9" cstate="print">
+                    <a:blip r:embed="rId9">
                       <a:extLst>
                         <a:ext uri="{28A0092B-C50C-407E-A947-70E740481C1C}">
                           <a14:useLocalDpi xmlns:a14="http://schemas.microsoft.com/office/drawing/2010/main" val="0"/>
@@ -240,7 +222,7 @@
                   <pic:spPr bwMode="auto">
                     <a:xfrm>
                       <a:off x="0" y="0"/>
-                      <a:ext cx="5549742" cy="2650357"/>
+                      <a:ext cx="5943600" cy="2777490"/>
                     </a:xfrm>
                     <a:prstGeom prst="rect">
                       <a:avLst/>
@@ -262,16 +244,15 @@
     </w:p>
     <w:p>
       <w:r>
-        <w:t>This graph shows the total amount of hours that each game is played that is less than 3,000 hours. ARK: Survival Ex</w:t>
-      </w:r>
-      <w:r>
-        <w:t>tinction</w:t>
-      </w:r>
-      <w:r>
-        <w:t xml:space="preserve"> is the most played and the least played is Shawarma Legend.</w:t>
-      </w:r>
-    </w:p>
-    <w:p/>
+        <w:rPr>
+          <w:rFonts w:ascii="Open Sans" w:hAnsi="Open Sans" w:cs="Open Sans"/>
+          <w:color w:val="695D46"/>
+          <w:sz w:val="22"/>
+          <w:szCs w:val="22"/>
+        </w:rPr>
+        <w:t>This graph shows the total amount of hours that each game is played that is less than 4,000 hours. Riders Republic is the most played and the least played is Shawarma Legend.</w:t>
+      </w:r>
+    </w:p>
     <w:p>
       <w:r>
         <w:rPr>

</xml_diff>

<commit_message>
update the discussion results
</commit_message>
<xml_diff>
--- a/CST8912-DiscussionResults.docx
+++ b/CST8912-DiscussionResults.docx
@@ -28,7 +28,31 @@
         <w:br/>
       </w:r>
       <w:r>
-        <w:t>In azure, students must utilize a set of source data (e.g., customer data, transaction data) curated themselves or use data off websites like Github or Kaggle, and load it into Azure Blob Storage. Create a data warehouse in Azure Synapse Analytics and use PolyBase to load data from Azure Blob Storage. Utilize T-SQL scripts to transform the data in the data warehouse (e.g., aggregating, pivoting, and joining data). Finally create a Power BI report that queries the data warehouse and presents it in a meaningful way for stakeholders. The students will be evaluated on their ability to configure, secure, and optimize the Azure blob storage, Azure Synapse Analytics, and PolyBase. Following correct security protocols and best practices.</w:t>
+        <w:t xml:space="preserve">In azure, students must utilize a set of source data (e.g., customer data, transaction data) curated themselves or use data off websites like </w:t>
+      </w:r>
+      <w:proofErr w:type="spellStart"/>
+      <w:r>
+        <w:t>Github</w:t>
+      </w:r>
+      <w:proofErr w:type="spellEnd"/>
+      <w:r>
+        <w:t xml:space="preserve"> or Kaggle, and load it into Azure Blob Storage. Create a data warehouse in Azure Synapse Analytics and use </w:t>
+      </w:r>
+      <w:proofErr w:type="spellStart"/>
+      <w:r>
+        <w:t>PolyBase</w:t>
+      </w:r>
+      <w:proofErr w:type="spellEnd"/>
+      <w:r>
+        <w:t xml:space="preserve"> to load data from Azure Blob Storage. Utilize T-SQL scripts to transform the data in the data warehouse (e.g., aggregating, pivoting, and joining data). Finally create a Power BI report that queries the data warehouse and presents it in a meaningful way for stakeholders. The students will be evaluated on their ability to configure, secure, and optimize the Azure blob storage, Azure Synapse Analytics, and </w:t>
+      </w:r>
+      <w:proofErr w:type="spellStart"/>
+      <w:r>
+        <w:t>PolyBase</w:t>
+      </w:r>
+      <w:proofErr w:type="spellEnd"/>
+      <w:r>
+        <w:t>. Following correct security protocols and best practices.</w:t>
       </w:r>
     </w:p>
     <w:p>
@@ -106,6 +130,14 @@
     </w:p>
     <w:p/>
     <w:p>
+      <w:pPr>
+        <w:rPr>
+          <w:rFonts w:ascii="Open Sans" w:hAnsi="Open Sans" w:cs="Open Sans"/>
+          <w:color w:val="695D46"/>
+          <w:sz w:val="22"/>
+          <w:szCs w:val="22"/>
+        </w:rPr>
+      </w:pPr>
       <w:r>
         <w:rPr>
           <w:rFonts w:ascii="Open Sans" w:hAnsi="Open Sans" w:cs="Open Sans"/>
@@ -117,16 +149,32 @@
       </w:r>
     </w:p>
     <w:p>
-      <w:r>
-        <w:rPr>
+      <w:pPr>
+        <w:rPr>
+          <w:rFonts w:ascii="Open Sans" w:hAnsi="Open Sans" w:cs="Open Sans"/>
+          <w:color w:val="695D46"/>
+          <w:sz w:val="22"/>
+          <w:szCs w:val="22"/>
+        </w:rPr>
+      </w:pPr>
+    </w:p>
+    <w:p/>
+    <w:p>
+      <w:r>
+        <w:rPr>
+          <w:rFonts w:ascii="Open Sans" w:hAnsi="Open Sans" w:cs="Open Sans"/>
           <w:noProof/>
+          <w:color w:val="695D46"/>
+          <w:sz w:val="22"/>
+          <w:szCs w:val="22"/>
+          <w:bdr w:val="none" w:sz="0" w:space="0" w:color="auto" w:frame="1"/>
         </w:rPr>
         <w:lastRenderedPageBreak/>
         <w:drawing>
-          <wp:inline distT="0" distB="0" distL="0" distR="0" wp14:anchorId="07DBF98A" wp14:editId="542A7BC2">
-            <wp:extent cx="5693434" cy="3211119"/>
-            <wp:effectExtent l="0" t="0" r="2540" b="8890"/>
-            <wp:docPr id="1866689067" name="Picture 2"/>
+          <wp:inline distT="0" distB="0" distL="0" distR="0" wp14:anchorId="0C0EDACF" wp14:editId="6C2494A8">
+            <wp:extent cx="5753735" cy="3269615"/>
+            <wp:effectExtent l="0" t="0" r="0" b="6985"/>
+            <wp:docPr id="1253035934" name="Picture 1"/>
             <wp:cNvGraphicFramePr>
               <a:graphicFrameLocks xmlns:a="http://schemas.openxmlformats.org/drawingml/2006/main" noChangeAspect="1"/>
             </wp:cNvGraphicFramePr>
@@ -134,7 +182,7 @@
               <a:graphicData uri="http://schemas.openxmlformats.org/drawingml/2006/picture">
                 <pic:pic xmlns:pic="http://schemas.openxmlformats.org/drawingml/2006/picture">
                   <pic:nvPicPr>
-                    <pic:cNvPr id="0" name="Picture 2"/>
+                    <pic:cNvPr id="0" name="Picture 1"/>
                     <pic:cNvPicPr>
                       <a:picLocks noChangeAspect="1" noChangeArrowheads="1"/>
                     </pic:cNvPicPr>
@@ -155,7 +203,7 @@
                   <pic:spPr bwMode="auto">
                     <a:xfrm>
                       <a:off x="0" y="0"/>
-                      <a:ext cx="5703601" cy="3216853"/>
+                      <a:ext cx="5753735" cy="3269615"/>
                     </a:xfrm>
                     <a:prstGeom prst="rect">
                       <a:avLst/>
@@ -180,18 +228,16 @@
           <w:sz w:val="22"/>
           <w:szCs w:val="22"/>
         </w:rPr>
-        <w:t>We analyzed the relation between the number of games and the type of rank. We see that each type of rank is almost evenly disturbed with the highest being revenue and the lowest review.</w:t>
-      </w:r>
-    </w:p>
-    <w:p>
+        <w:t>We analyzed the relation between the number of games and the type of rank. We see that each type of rank is almost evenly distributed with the highest being revenue and the lowest review.</w:t>
+      </w:r>
       <w:r>
         <w:rPr>
           <w:noProof/>
           <w:bdr w:val="none" w:sz="0" w:space="0" w:color="auto" w:frame="1"/>
         </w:rPr>
         <w:drawing>
-          <wp:inline distT="0" distB="0" distL="0" distR="0" wp14:anchorId="17F370EE" wp14:editId="43588CA3">
-            <wp:extent cx="5943600" cy="2777490"/>
+          <wp:inline distT="0" distB="0" distL="0" distR="0" wp14:anchorId="17F370EE" wp14:editId="2F05D012">
+            <wp:extent cx="5658928" cy="2644461"/>
             <wp:effectExtent l="0" t="0" r="0" b="3810"/>
             <wp:docPr id="914466908" name="Picture 6"/>
             <wp:cNvGraphicFramePr>
@@ -222,7 +268,7 @@
                   <pic:spPr bwMode="auto">
                     <a:xfrm>
                       <a:off x="0" y="0"/>
-                      <a:ext cx="5943600" cy="2777490"/>
+                      <a:ext cx="5670581" cy="2649907"/>
                     </a:xfrm>
                     <a:prstGeom prst="rect">
                       <a:avLst/>
@@ -256,14 +302,21 @@
     <w:p>
       <w:r>
         <w:rPr>
+          <w:rFonts w:ascii="PT Sans Narrow" w:hAnsi="PT Sans Narrow"/>
+          <w:b/>
+          <w:bCs/>
           <w:noProof/>
+          <w:color w:val="695D46"/>
+          <w:sz w:val="22"/>
+          <w:szCs w:val="22"/>
+          <w:bdr w:val="none" w:sz="0" w:space="0" w:color="auto" w:frame="1"/>
         </w:rPr>
         <w:lastRenderedPageBreak/>
         <w:drawing>
-          <wp:inline distT="0" distB="0" distL="0" distR="0" wp14:anchorId="2DA56B6F" wp14:editId="3E173BD8">
-            <wp:extent cx="5943600" cy="3366770"/>
-            <wp:effectExtent l="0" t="0" r="0" b="5080"/>
-            <wp:docPr id="1379174435" name="Picture 7"/>
+          <wp:inline distT="0" distB="0" distL="0" distR="0" wp14:anchorId="52A988A8" wp14:editId="2E0D84B9">
+            <wp:extent cx="5301401" cy="2993366"/>
+            <wp:effectExtent l="0" t="0" r="0" b="0"/>
+            <wp:docPr id="712534269" name="Picture 2"/>
             <wp:cNvGraphicFramePr>
               <a:graphicFrameLocks xmlns:a="http://schemas.openxmlformats.org/drawingml/2006/main" noChangeAspect="1"/>
             </wp:cNvGraphicFramePr>
@@ -271,7 +324,7 @@
               <a:graphicData uri="http://schemas.openxmlformats.org/drawingml/2006/picture">
                 <pic:pic xmlns:pic="http://schemas.openxmlformats.org/drawingml/2006/picture">
                   <pic:nvPicPr>
-                    <pic:cNvPr id="0" name="Picture 7"/>
+                    <pic:cNvPr id="0" name="Picture 3"/>
                     <pic:cNvPicPr>
                       <a:picLocks noChangeAspect="1" noChangeArrowheads="1"/>
                     </pic:cNvPicPr>
@@ -292,7 +345,7 @@
                   <pic:spPr bwMode="auto">
                     <a:xfrm>
                       <a:off x="0" y="0"/>
-                      <a:ext cx="5943600" cy="3366770"/>
+                      <a:ext cx="5317971" cy="3002722"/>
                     </a:xfrm>
                     <a:prstGeom prst="rect">
                       <a:avLst/>
@@ -310,20 +363,503 @@
       </w:r>
     </w:p>
     <w:p>
-      <w:r>
-        <w:t>The line chart above show how many games are played by the username. We see that 000: Rogue Trader is the user has the greatest number of games played.</w:t>
+      <w:pPr>
+        <w:rPr>
+          <w:rFonts w:ascii="Open Sans" w:hAnsi="Open Sans" w:cs="Open Sans"/>
+          <w:color w:val="695D46"/>
+          <w:sz w:val="22"/>
+          <w:szCs w:val="22"/>
+        </w:rPr>
+      </w:pPr>
+      <w:r>
+        <w:rPr>
+          <w:rFonts w:ascii="Open Sans" w:hAnsi="Open Sans" w:cs="Open Sans"/>
+          <w:color w:val="695D46"/>
+          <w:sz w:val="22"/>
+          <w:szCs w:val="22"/>
+        </w:rPr>
+        <w:t>The line chart above shows how many games are played by the username. The number of games played needs to be above 500 hours. We see that 000: Rogue Trader is the user who has the greatest number of games played.</w:t>
+      </w:r>
+    </w:p>
+    <w:p>
+      <w:r>
+        <w:rPr>
+          <w:rFonts w:ascii="PT Sans Narrow" w:hAnsi="PT Sans Narrow"/>
+          <w:b/>
+          <w:bCs/>
+          <w:noProof/>
+          <w:color w:val="695D46"/>
+          <w:sz w:val="22"/>
+          <w:szCs w:val="22"/>
+          <w:bdr w:val="none" w:sz="0" w:space="0" w:color="auto" w:frame="1"/>
+        </w:rPr>
+        <w:drawing>
+          <wp:inline distT="0" distB="0" distL="0" distR="0" wp14:anchorId="1C40D7D3" wp14:editId="3A292A06">
+            <wp:extent cx="5253487" cy="3003917"/>
+            <wp:effectExtent l="0" t="0" r="4445" b="6350"/>
+            <wp:docPr id="1208126754" name="Picture 3"/>
+            <wp:cNvGraphicFramePr>
+              <a:graphicFrameLocks xmlns:a="http://schemas.openxmlformats.org/drawingml/2006/main" noChangeAspect="1"/>
+            </wp:cNvGraphicFramePr>
+            <a:graphic xmlns:a="http://schemas.openxmlformats.org/drawingml/2006/main">
+              <a:graphicData uri="http://schemas.openxmlformats.org/drawingml/2006/picture">
+                <pic:pic xmlns:pic="http://schemas.openxmlformats.org/drawingml/2006/picture">
+                  <pic:nvPicPr>
+                    <pic:cNvPr id="0" name="Picture 5"/>
+                    <pic:cNvPicPr>
+                      <a:picLocks noChangeAspect="1" noChangeArrowheads="1"/>
+                    </pic:cNvPicPr>
+                  </pic:nvPicPr>
+                  <pic:blipFill>
+                    <a:blip r:embed="rId11">
+                      <a:extLst>
+                        <a:ext uri="{28A0092B-C50C-407E-A947-70E740481C1C}">
+                          <a14:useLocalDpi xmlns:a14="http://schemas.microsoft.com/office/drawing/2010/main" val="0"/>
+                        </a:ext>
+                      </a:extLst>
+                    </a:blip>
+                    <a:srcRect/>
+                    <a:stretch>
+                      <a:fillRect/>
+                    </a:stretch>
+                  </pic:blipFill>
+                  <pic:spPr bwMode="auto">
+                    <a:xfrm>
+                      <a:off x="0" y="0"/>
+                      <a:ext cx="5266287" cy="3011236"/>
+                    </a:xfrm>
+                    <a:prstGeom prst="rect">
+                      <a:avLst/>
+                    </a:prstGeom>
+                    <a:noFill/>
+                    <a:ln>
+                      <a:noFill/>
+                    </a:ln>
+                  </pic:spPr>
+                </pic:pic>
+              </a:graphicData>
+            </a:graphic>
+          </wp:inline>
+        </w:drawing>
       </w:r>
     </w:p>
     <w:p/>
-    <w:p/>
-    <w:p/>
+    <w:p>
+      <w:pPr>
+        <w:rPr>
+          <w:rFonts w:ascii="Open Sans" w:hAnsi="Open Sans" w:cs="Open Sans"/>
+          <w:color w:val="695D46"/>
+          <w:sz w:val="22"/>
+          <w:szCs w:val="22"/>
+        </w:rPr>
+      </w:pPr>
+      <w:r>
+        <w:rPr>
+          <w:rFonts w:ascii="Open Sans" w:hAnsi="Open Sans" w:cs="Open Sans"/>
+          <w:color w:val="695D46"/>
+          <w:sz w:val="22"/>
+          <w:szCs w:val="22"/>
+        </w:rPr>
+        <w:t>From the line chart above, the total number of hours played is categorized by the months of each year. We see that in the year 2024 has the most hours played and September has the most hours played during the year 2024.</w:t>
+      </w:r>
+    </w:p>
+    <w:p>
+      <w:r>
+        <w:rPr>
+          <w:rFonts w:ascii="Open Sans" w:hAnsi="Open Sans" w:cs="Open Sans"/>
+          <w:noProof/>
+          <w:color w:val="695D46"/>
+          <w:sz w:val="22"/>
+          <w:szCs w:val="22"/>
+          <w:bdr w:val="none" w:sz="0" w:space="0" w:color="auto" w:frame="1"/>
+        </w:rPr>
+        <w:lastRenderedPageBreak/>
+        <w:drawing>
+          <wp:inline distT="0" distB="0" distL="0" distR="0" wp14:anchorId="6FA5471B" wp14:editId="53C935C0">
+            <wp:extent cx="5943600" cy="3364230"/>
+            <wp:effectExtent l="0" t="0" r="0" b="7620"/>
+            <wp:docPr id="2041684868" name="Picture 4"/>
+            <wp:cNvGraphicFramePr>
+              <a:graphicFrameLocks xmlns:a="http://schemas.openxmlformats.org/drawingml/2006/main" noChangeAspect="1"/>
+            </wp:cNvGraphicFramePr>
+            <a:graphic xmlns:a="http://schemas.openxmlformats.org/drawingml/2006/main">
+              <a:graphicData uri="http://schemas.openxmlformats.org/drawingml/2006/picture">
+                <pic:pic xmlns:pic="http://schemas.openxmlformats.org/drawingml/2006/picture">
+                  <pic:nvPicPr>
+                    <pic:cNvPr id="0" name="Picture 7"/>
+                    <pic:cNvPicPr>
+                      <a:picLocks noChangeAspect="1" noChangeArrowheads="1"/>
+                    </pic:cNvPicPr>
+                  </pic:nvPicPr>
+                  <pic:blipFill>
+                    <a:blip r:embed="rId12">
+                      <a:extLst>
+                        <a:ext uri="{28A0092B-C50C-407E-A947-70E740481C1C}">
+                          <a14:useLocalDpi xmlns:a14="http://schemas.microsoft.com/office/drawing/2010/main" val="0"/>
+                        </a:ext>
+                      </a:extLst>
+                    </a:blip>
+                    <a:srcRect/>
+                    <a:stretch>
+                      <a:fillRect/>
+                    </a:stretch>
+                  </pic:blipFill>
+                  <pic:spPr bwMode="auto">
+                    <a:xfrm>
+                      <a:off x="0" y="0"/>
+                      <a:ext cx="5943600" cy="3364230"/>
+                    </a:xfrm>
+                    <a:prstGeom prst="rect">
+                      <a:avLst/>
+                    </a:prstGeom>
+                    <a:noFill/>
+                    <a:ln>
+                      <a:noFill/>
+                    </a:ln>
+                  </pic:spPr>
+                </pic:pic>
+              </a:graphicData>
+            </a:graphic>
+          </wp:inline>
+        </w:drawing>
+      </w:r>
+    </w:p>
+    <w:p>
+      <w:pPr>
+        <w:rPr>
+          <w:rFonts w:ascii="Open Sans" w:hAnsi="Open Sans" w:cs="Open Sans"/>
+          <w:color w:val="695D46"/>
+          <w:sz w:val="22"/>
+          <w:szCs w:val="22"/>
+        </w:rPr>
+      </w:pPr>
+      <w:r>
+        <w:rPr>
+          <w:rFonts w:ascii="Open Sans" w:hAnsi="Open Sans" w:cs="Open Sans"/>
+          <w:color w:val="695D46"/>
+          <w:sz w:val="22"/>
+          <w:szCs w:val="22"/>
+        </w:rPr>
+        <w:t>This line graph shows the relation of rank and game name. The game that has the highest is Warhammer 40k.</w:t>
+      </w:r>
+    </w:p>
+    <w:p>
+      <w:r>
+        <w:rPr>
+          <w:rFonts w:ascii="Open Sans" w:hAnsi="Open Sans" w:cs="Open Sans"/>
+          <w:noProof/>
+          <w:color w:val="695D46"/>
+          <w:sz w:val="22"/>
+          <w:szCs w:val="22"/>
+          <w:bdr w:val="none" w:sz="0" w:space="0" w:color="auto" w:frame="1"/>
+        </w:rPr>
+        <w:drawing>
+          <wp:inline distT="0" distB="0" distL="0" distR="0" wp14:anchorId="26C7193A" wp14:editId="4DD8A5F4">
+            <wp:extent cx="5270500" cy="2967355"/>
+            <wp:effectExtent l="0" t="0" r="6350" b="4445"/>
+            <wp:docPr id="296495357" name="Picture 5"/>
+            <wp:cNvGraphicFramePr>
+              <a:graphicFrameLocks xmlns:a="http://schemas.openxmlformats.org/drawingml/2006/main" noChangeAspect="1"/>
+            </wp:cNvGraphicFramePr>
+            <a:graphic xmlns:a="http://schemas.openxmlformats.org/drawingml/2006/main">
+              <a:graphicData uri="http://schemas.openxmlformats.org/drawingml/2006/picture">
+                <pic:pic xmlns:pic="http://schemas.openxmlformats.org/drawingml/2006/picture">
+                  <pic:nvPicPr>
+                    <pic:cNvPr id="0" name="Picture 9"/>
+                    <pic:cNvPicPr>
+                      <a:picLocks noChangeAspect="1" noChangeArrowheads="1"/>
+                    </pic:cNvPicPr>
+                  </pic:nvPicPr>
+                  <pic:blipFill>
+                    <a:blip r:embed="rId13">
+                      <a:extLst>
+                        <a:ext uri="{28A0092B-C50C-407E-A947-70E740481C1C}">
+                          <a14:useLocalDpi xmlns:a14="http://schemas.microsoft.com/office/drawing/2010/main" val="0"/>
+                        </a:ext>
+                      </a:extLst>
+                    </a:blip>
+                    <a:srcRect/>
+                    <a:stretch>
+                      <a:fillRect/>
+                    </a:stretch>
+                  </pic:blipFill>
+                  <pic:spPr bwMode="auto">
+                    <a:xfrm>
+                      <a:off x="0" y="0"/>
+                      <a:ext cx="5270500" cy="2967355"/>
+                    </a:xfrm>
+                    <a:prstGeom prst="rect">
+                      <a:avLst/>
+                    </a:prstGeom>
+                    <a:noFill/>
+                    <a:ln>
+                      <a:noFill/>
+                    </a:ln>
+                  </pic:spPr>
+                </pic:pic>
+              </a:graphicData>
+            </a:graphic>
+          </wp:inline>
+        </w:drawing>
+      </w:r>
+    </w:p>
+    <w:p>
+      <w:pPr>
+        <w:rPr>
+          <w:rFonts w:ascii="Open Sans" w:hAnsi="Open Sans" w:cs="Open Sans"/>
+          <w:color w:val="695D46"/>
+          <w:sz w:val="22"/>
+          <w:szCs w:val="22"/>
+        </w:rPr>
+      </w:pPr>
+      <w:r>
+        <w:rPr>
+          <w:rFonts w:ascii="Open Sans" w:hAnsi="Open Sans" w:cs="Open Sans"/>
+          <w:color w:val="695D46"/>
+          <w:sz w:val="22"/>
+          <w:szCs w:val="22"/>
+        </w:rPr>
+        <w:t>The line graph shows the relation of how many games are in each genre. We see that there are more games in the Sports and Racing genre. There is a big slope between Action and Role-playing which means the number of games decrease from Action to Role-Playing. The Adventures genre has the lowest number of games.</w:t>
+      </w:r>
+    </w:p>
+    <w:p>
+      <w:r>
+        <w:rPr>
+          <w:rFonts w:ascii="Open Sans" w:hAnsi="Open Sans" w:cs="Open Sans"/>
+          <w:noProof/>
+          <w:color w:val="695D46"/>
+          <w:sz w:val="22"/>
+          <w:szCs w:val="22"/>
+          <w:bdr w:val="none" w:sz="0" w:space="0" w:color="auto" w:frame="1"/>
+        </w:rPr>
+        <w:lastRenderedPageBreak/>
+        <w:drawing>
+          <wp:inline distT="0" distB="0" distL="0" distR="0" wp14:anchorId="7260A83D" wp14:editId="2501BA6A">
+            <wp:extent cx="5529580" cy="3148330"/>
+            <wp:effectExtent l="0" t="0" r="0" b="0"/>
+            <wp:docPr id="1956521327" name="Picture 6"/>
+            <wp:cNvGraphicFramePr>
+              <a:graphicFrameLocks xmlns:a="http://schemas.openxmlformats.org/drawingml/2006/main" noChangeAspect="1"/>
+            </wp:cNvGraphicFramePr>
+            <a:graphic xmlns:a="http://schemas.openxmlformats.org/drawingml/2006/main">
+              <a:graphicData uri="http://schemas.openxmlformats.org/drawingml/2006/picture">
+                <pic:pic xmlns:pic="http://schemas.openxmlformats.org/drawingml/2006/picture">
+                  <pic:nvPicPr>
+                    <pic:cNvPr id="0" name="Picture 11"/>
+                    <pic:cNvPicPr>
+                      <a:picLocks noChangeAspect="1" noChangeArrowheads="1"/>
+                    </pic:cNvPicPr>
+                  </pic:nvPicPr>
+                  <pic:blipFill>
+                    <a:blip r:embed="rId14">
+                      <a:extLst>
+                        <a:ext uri="{28A0092B-C50C-407E-A947-70E740481C1C}">
+                          <a14:useLocalDpi xmlns:a14="http://schemas.microsoft.com/office/drawing/2010/main" val="0"/>
+                        </a:ext>
+                      </a:extLst>
+                    </a:blip>
+                    <a:srcRect/>
+                    <a:stretch>
+                      <a:fillRect/>
+                    </a:stretch>
+                  </pic:blipFill>
+                  <pic:spPr bwMode="auto">
+                    <a:xfrm>
+                      <a:off x="0" y="0"/>
+                      <a:ext cx="5529580" cy="3148330"/>
+                    </a:xfrm>
+                    <a:prstGeom prst="rect">
+                      <a:avLst/>
+                    </a:prstGeom>
+                    <a:noFill/>
+                    <a:ln>
+                      <a:noFill/>
+                    </a:ln>
+                  </pic:spPr>
+                </pic:pic>
+              </a:graphicData>
+            </a:graphic>
+          </wp:inline>
+        </w:drawing>
+      </w:r>
+    </w:p>
+    <w:p>
+      <w:pPr>
+        <w:rPr>
+          <w:rFonts w:ascii="Open Sans" w:hAnsi="Open Sans" w:cs="Open Sans"/>
+          <w:color w:val="695D46"/>
+          <w:sz w:val="22"/>
+          <w:szCs w:val="22"/>
+        </w:rPr>
+      </w:pPr>
+      <w:r>
+        <w:rPr>
+          <w:rFonts w:ascii="Open Sans" w:hAnsi="Open Sans" w:cs="Open Sans"/>
+          <w:color w:val="695D46"/>
+          <w:sz w:val="22"/>
+          <w:szCs w:val="22"/>
+        </w:rPr>
+        <w:t>The pie chart shows how many ranks are in each genre. We see that the Sport and Racing has the largest amount that has the rank and Adventure has the lowest amount of rank.</w:t>
+      </w:r>
+    </w:p>
+    <w:p>
+      <w:r>
+        <w:rPr>
+          <w:rFonts w:ascii="Open Sans" w:hAnsi="Open Sans" w:cs="Open Sans"/>
+          <w:noProof/>
+          <w:color w:val="695D46"/>
+          <w:sz w:val="22"/>
+          <w:szCs w:val="22"/>
+          <w:bdr w:val="none" w:sz="0" w:space="0" w:color="auto" w:frame="1"/>
+        </w:rPr>
+        <w:drawing>
+          <wp:inline distT="0" distB="0" distL="0" distR="0" wp14:anchorId="53A44A91" wp14:editId="08D8E4C8">
+            <wp:extent cx="5943600" cy="3191510"/>
+            <wp:effectExtent l="0" t="0" r="0" b="8890"/>
+            <wp:docPr id="1791243621" name="Picture 7"/>
+            <wp:cNvGraphicFramePr>
+              <a:graphicFrameLocks xmlns:a="http://schemas.openxmlformats.org/drawingml/2006/main" noChangeAspect="1"/>
+            </wp:cNvGraphicFramePr>
+            <a:graphic xmlns:a="http://schemas.openxmlformats.org/drawingml/2006/main">
+              <a:graphicData uri="http://schemas.openxmlformats.org/drawingml/2006/picture">
+                <pic:pic xmlns:pic="http://schemas.openxmlformats.org/drawingml/2006/picture">
+                  <pic:nvPicPr>
+                    <pic:cNvPr id="0" name="Picture 13"/>
+                    <pic:cNvPicPr>
+                      <a:picLocks noChangeAspect="1" noChangeArrowheads="1"/>
+                    </pic:cNvPicPr>
+                  </pic:nvPicPr>
+                  <pic:blipFill>
+                    <a:blip r:embed="rId15">
+                      <a:extLst>
+                        <a:ext uri="{28A0092B-C50C-407E-A947-70E740481C1C}">
+                          <a14:useLocalDpi xmlns:a14="http://schemas.microsoft.com/office/drawing/2010/main" val="0"/>
+                        </a:ext>
+                      </a:extLst>
+                    </a:blip>
+                    <a:srcRect/>
+                    <a:stretch>
+                      <a:fillRect/>
+                    </a:stretch>
+                  </pic:blipFill>
+                  <pic:spPr bwMode="auto">
+                    <a:xfrm>
+                      <a:off x="0" y="0"/>
+                      <a:ext cx="5943600" cy="3191510"/>
+                    </a:xfrm>
+                    <a:prstGeom prst="rect">
+                      <a:avLst/>
+                    </a:prstGeom>
+                    <a:noFill/>
+                    <a:ln>
+                      <a:noFill/>
+                    </a:ln>
+                  </pic:spPr>
+                </pic:pic>
+              </a:graphicData>
+            </a:graphic>
+          </wp:inline>
+        </w:drawing>
+      </w:r>
+    </w:p>
+    <w:p>
+      <w:pPr>
+        <w:rPr>
+          <w:rFonts w:ascii="Open Sans" w:hAnsi="Open Sans" w:cs="Open Sans"/>
+          <w:color w:val="695D46"/>
+          <w:sz w:val="22"/>
+          <w:szCs w:val="22"/>
+        </w:rPr>
+      </w:pPr>
+      <w:r>
+        <w:rPr>
+          <w:rFonts w:ascii="Open Sans" w:hAnsi="Open Sans" w:cs="Open Sans"/>
+          <w:color w:val="695D46"/>
+          <w:sz w:val="22"/>
+          <w:szCs w:val="22"/>
+        </w:rPr>
+        <w:t>This shaded line graph shows the relation between the number of genres played by the username. We see that 7.65612E+16 has the most genres played in the graph.</w:t>
+      </w:r>
+    </w:p>
+    <w:p>
+      <w:r>
+        <w:rPr>
+          <w:rFonts w:ascii="Open Sans" w:hAnsi="Open Sans" w:cs="Open Sans"/>
+          <w:noProof/>
+          <w:color w:val="695D46"/>
+          <w:sz w:val="22"/>
+          <w:szCs w:val="22"/>
+          <w:bdr w:val="none" w:sz="0" w:space="0" w:color="auto" w:frame="1"/>
+        </w:rPr>
+        <w:lastRenderedPageBreak/>
+        <w:drawing>
+          <wp:inline distT="0" distB="0" distL="0" distR="0" wp14:anchorId="452C01C9" wp14:editId="18A10485">
+            <wp:extent cx="5943600" cy="3312795"/>
+            <wp:effectExtent l="0" t="0" r="0" b="1905"/>
+            <wp:docPr id="2115890558" name="Picture 8"/>
+            <wp:cNvGraphicFramePr>
+              <a:graphicFrameLocks xmlns:a="http://schemas.openxmlformats.org/drawingml/2006/main" noChangeAspect="1"/>
+            </wp:cNvGraphicFramePr>
+            <a:graphic xmlns:a="http://schemas.openxmlformats.org/drawingml/2006/main">
+              <a:graphicData uri="http://schemas.openxmlformats.org/drawingml/2006/picture">
+                <pic:pic xmlns:pic="http://schemas.openxmlformats.org/drawingml/2006/picture">
+                  <pic:nvPicPr>
+                    <pic:cNvPr id="0" name="Picture 15"/>
+                    <pic:cNvPicPr>
+                      <a:picLocks noChangeAspect="1" noChangeArrowheads="1"/>
+                    </pic:cNvPicPr>
+                  </pic:nvPicPr>
+                  <pic:blipFill>
+                    <a:blip r:embed="rId16">
+                      <a:extLst>
+                        <a:ext uri="{28A0092B-C50C-407E-A947-70E740481C1C}">
+                          <a14:useLocalDpi xmlns:a14="http://schemas.microsoft.com/office/drawing/2010/main" val="0"/>
+                        </a:ext>
+                      </a:extLst>
+                    </a:blip>
+                    <a:srcRect/>
+                    <a:stretch>
+                      <a:fillRect/>
+                    </a:stretch>
+                  </pic:blipFill>
+                  <pic:spPr bwMode="auto">
+                    <a:xfrm>
+                      <a:off x="0" y="0"/>
+                      <a:ext cx="5943600" cy="3312795"/>
+                    </a:xfrm>
+                    <a:prstGeom prst="rect">
+                      <a:avLst/>
+                    </a:prstGeom>
+                    <a:noFill/>
+                    <a:ln>
+                      <a:noFill/>
+                    </a:ln>
+                  </pic:spPr>
+                </pic:pic>
+              </a:graphicData>
+            </a:graphic>
+          </wp:inline>
+        </w:drawing>
+      </w:r>
+    </w:p>
+    <w:p>
+      <w:r>
+        <w:rPr>
+          <w:rFonts w:ascii="Open Sans" w:hAnsi="Open Sans" w:cs="Open Sans"/>
+          <w:color w:val="695D46"/>
+          <w:sz w:val="22"/>
+          <w:szCs w:val="22"/>
+        </w:rPr>
+        <w:t>This shaded line graph shows the relation between how many users made their reviews each month. During the year 2024, a lot of users made many reviews and in September had the most reviews.</w:t>
+      </w:r>
+    </w:p>
     <w:sectPr>
-      <w:headerReference w:type="even" r:id="rId11"/>
-      <w:headerReference w:type="default" r:id="rId12"/>
-      <w:footerReference w:type="even" r:id="rId13"/>
-      <w:footerReference w:type="default" r:id="rId14"/>
-      <w:headerReference w:type="first" r:id="rId15"/>
-      <w:footerReference w:type="first" r:id="rId16"/>
+      <w:headerReference w:type="even" r:id="rId17"/>
+      <w:headerReference w:type="default" r:id="rId18"/>
+      <w:footerReference w:type="even" r:id="rId19"/>
+      <w:footerReference w:type="default" r:id="rId20"/>
+      <w:headerReference w:type="first" r:id="rId21"/>
+      <w:footerReference w:type="first" r:id="rId22"/>
       <w:pgSz w:w="12240" w:h="15840"/>
       <w:pgMar w:top="1440" w:right="1440" w:bottom="1440" w:left="1440" w:header="708" w:footer="708" w:gutter="0"/>
       <w:cols w:space="708"/>

</xml_diff>